<commit_message>
edits, still need a closing sentence
</commit_message>
<xml_diff>
--- a/NRCS-internal-review/Geopedology-chapter-11-ROE.docx
+++ b/NRCS-internal-review/Geopedology-chapter-11-ROE.docx
@@ -3184,6 +3184,7 @@
         <w:pStyle w:val="ImageCaption"/>
       </w:pPr>
       <w:commentRangeStart w:id="56"/>
+      <w:commentRangeStart w:id="57"/>
       <w:r>
         <w:t>Figure 1.4: Color contrast plot, comparing the moist and dry soil colors of the Musick soil series. CIE2000 color contrast values are printed below soil color contrast classes; smaller values describe smaller perceptual differences between colors.</w:t>
       </w:r>
@@ -3194,6 +3195,14 @@
           <w:i w:val="0"/>
         </w:rPr>
         <w:commentReference w:id="56"/>
+      </w:r>
+      <w:commentRangeEnd w:id="57"/>
+      <w:r>
+        <w:rPr>
+          <w:rStyle w:val="CommentReference"/>
+          <w:i w:val="0"/>
+        </w:rPr>
+        <w:commentReference w:id="57"/>
       </w:r>
     </w:p>
     <w:p>
@@ -3295,7 +3304,7 @@
       <w:pPr>
         <w:pStyle w:val="Heading3"/>
       </w:pPr>
-      <w:bookmarkStart w:id="57" w:name="soil-profile-sketches"/>
+      <w:bookmarkStart w:id="58" w:name="soil-profile-sketches"/>
       <w:bookmarkEnd w:id="49"/>
       <w:bookmarkEnd w:id="54"/>
       <w:r>
@@ -3314,7 +3323,7 @@
       <w:pPr>
         <w:pStyle w:val="FirstParagraph"/>
       </w:pPr>
-      <w:commentRangeStart w:id="58"/>
+      <w:commentRangeStart w:id="59"/>
       <w:r>
         <w:t xml:space="preserve">Conceptual sketches of soil profiles that illustrate variation in morphology (e.g. horizon depths, horizon designations, color, texture, etc.) in relation to transect or catenary position are a pedologic staple. Either hand-drawn in field notes or carefully produced as part of a final soil survey manuscript, these sketches represent an important vehicle for communicating observation and context to technical and non-technical audiences alike. A data-driven approach to creating soil profile sketches was one the of the original motivations for the </w:t>
       </w:r>
@@ -3338,26 +3347,26 @@
       <w:r>
         <w:t xml:space="preserve"> have progressed from basic layout of filled rectangles (profiles and horizons) to thematic coloring of horizons based on properties or classes, encoding of horizon boundary information, and handling of label collisio</w:t>
       </w:r>
-      <w:commentRangeStart w:id="59"/>
+      <w:commentRangeStart w:id="60"/>
       <w:r>
         <w:t>n</w:t>
       </w:r>
+      <w:commentRangeEnd w:id="60"/>
+      <w:r>
+        <w:rPr>
+          <w:rStyle w:val="CommentReference"/>
+        </w:rPr>
+        <w:commentReference w:id="60"/>
+      </w:r>
+      <w:r>
+        <w:t xml:space="preserve"> to name a few examples.</w:t>
+      </w:r>
       <w:commentRangeEnd w:id="59"/>
       <w:r>
         <w:rPr>
           <w:rStyle w:val="CommentReference"/>
         </w:rPr>
         <w:commentReference w:id="59"/>
-      </w:r>
-      <w:r>
-        <w:t xml:space="preserve"> to name a few examples.</w:t>
-      </w:r>
-      <w:commentRangeEnd w:id="58"/>
-      <w:r>
-        <w:rPr>
-          <w:rStyle w:val="CommentReference"/>
-        </w:rPr>
-        <w:commentReference w:id="58"/>
       </w:r>
     </w:p>
     <w:p>
@@ -3473,7 +3482,7 @@
       <w:r>
         <w:t xml:space="preserve">’s “base graphics” system. Figure 1.6 demonstrates several possible data sources, processing steps, and output generated from </w:t>
       </w:r>
-      <w:commentRangeStart w:id="60"/>
+      <w:commentRangeStart w:id="61"/>
       <w:r>
         <w:t xml:space="preserve">two calls to </w:t>
       </w:r>
@@ -3486,12 +3495,12 @@
       <w:r>
         <w:t xml:space="preserve">. </w:t>
       </w:r>
-      <w:commentRangeEnd w:id="60"/>
-      <w:r>
-        <w:rPr>
-          <w:rStyle w:val="CommentReference"/>
-        </w:rPr>
-        <w:commentReference w:id="60"/>
+      <w:commentRangeEnd w:id="61"/>
+      <w:r>
+        <w:rPr>
+          <w:rStyle w:val="CommentReference"/>
+        </w:rPr>
+        <w:commentReference w:id="61"/>
       </w:r>
       <w:r>
         <w:t xml:space="preserve">Soil components (retrieved from the detailed Soil Survey via </w:t>
@@ -3526,16 +3535,16 @@
         <w:lastRenderedPageBreak/>
         <w:t xml:space="preserve">footslope and toeslope positions. USDA soil texture classes (&lt;2 mm fraction) of each horizon are symbolized with color to show the variation of textures within the catena. Labeling of horizon depths (vs. common depth axis), leader lines, and collision detection (common with thin horizons) are optional enhancements to the standard output, specified via function arguments (Soil Survey Staff 2022a). </w:t>
       </w:r>
-      <w:commentRangeStart w:id="61"/>
+      <w:commentRangeStart w:id="62"/>
       <w:r>
         <w:t>Map unit names, component names (soil series), and parent material text are from the Soil Survey</w:t>
       </w:r>
-      <w:commentRangeEnd w:id="61"/>
-      <w:r>
-        <w:rPr>
-          <w:rStyle w:val="CommentReference"/>
-        </w:rPr>
-        <w:commentReference w:id="61"/>
+      <w:commentRangeEnd w:id="62"/>
+      <w:r>
+        <w:rPr>
+          <w:rStyle w:val="CommentReference"/>
+        </w:rPr>
+        <w:commentReference w:id="62"/>
       </w:r>
       <w:r>
         <w:t xml:space="preserve">. Narrower profiles to the left of each component sketch represent data from the Official Series Descriptions via </w:t>
@@ -3637,8 +3646,8 @@
       <w:pPr>
         <w:pStyle w:val="Heading3"/>
       </w:pPr>
-      <w:bookmarkStart w:id="62" w:name="functional-horizon-aggregation"/>
-      <w:bookmarkEnd w:id="57"/>
+      <w:bookmarkStart w:id="63" w:name="functional-horizon-aggregation"/>
+      <w:bookmarkEnd w:id="58"/>
       <w:r>
         <w:rPr>
           <w:rStyle w:val="SectionNumber"/>
@@ -3687,27 +3696,27 @@
         <w:lastRenderedPageBreak/>
         <w:t xml:space="preserve">designation sets into </w:t>
       </w:r>
-      <w:commentRangeStart w:id="63"/>
       <w:commentRangeStart w:id="64"/>
+      <w:commentRangeStart w:id="65"/>
       <w:r>
         <w:t xml:space="preserve">a </w:t>
       </w:r>
-      <w:commentRangeEnd w:id="63"/>
-      <w:r>
-        <w:rPr>
-          <w:rStyle w:val="CommentReference"/>
-        </w:rPr>
-        <w:commentReference w:id="63"/>
+      <w:commentRangeEnd w:id="64"/>
+      <w:r>
+        <w:rPr>
+          <w:rStyle w:val="CommentReference"/>
+        </w:rPr>
+        <w:commentReference w:id="64"/>
       </w:r>
       <w:r>
         <w:t>unified horizon GHL groups</w:t>
       </w:r>
-      <w:commentRangeEnd w:id="64"/>
-      <w:r>
-        <w:rPr>
-          <w:rStyle w:val="CommentReference"/>
-        </w:rPr>
-        <w:commentReference w:id="64"/>
+      <w:commentRangeEnd w:id="65"/>
+      <w:r>
+        <w:rPr>
+          <w:rStyle w:val="CommentReference"/>
+        </w:rPr>
+        <w:commentReference w:id="65"/>
       </w:r>
       <w:r>
         <w:t xml:space="preserve">. A user developed set of REGEX rules are matched to an identified vector of horizonation by the </w:t>
@@ -3741,16 +3750,16 @@
       <w:r>
         <w:t xml:space="preserve"> </w:t>
       </w:r>
-      <w:commentRangeStart w:id="65"/>
+      <w:commentRangeStart w:id="66"/>
       <w:r>
         <w:t>R</w:t>
       </w:r>
-      <w:commentRangeEnd w:id="65"/>
-      <w:r>
-        <w:rPr>
-          <w:rStyle w:val="CommentReference"/>
-        </w:rPr>
-        <w:commentReference w:id="65"/>
+      <w:commentRangeEnd w:id="66"/>
+      <w:r>
+        <w:rPr>
+          <w:rStyle w:val="CommentReference"/>
+        </w:rPr>
+        <w:commentReference w:id="66"/>
       </w:r>
       <w:r>
         <w:t xml:space="preserve"> package.</w:t>
@@ -3856,30 +3865,30 @@
       <w:r>
         <w:t xml:space="preserve"> family of functions also utilize REGEX pattern matching of horizon designation to </w:t>
       </w:r>
-      <w:commentRangeStart w:id="66"/>
+      <w:commentRangeStart w:id="67"/>
       <w:r>
         <w:t xml:space="preserve">calculate the depth of occurrence </w:t>
       </w:r>
-      <w:commentRangeEnd w:id="66"/>
-      <w:r>
-        <w:rPr>
-          <w:rStyle w:val="CommentReference"/>
-        </w:rPr>
-        <w:commentReference w:id="66"/>
+      <w:commentRangeEnd w:id="67"/>
+      <w:r>
+        <w:rPr>
+          <w:rStyle w:val="CommentReference"/>
+        </w:rPr>
+        <w:commentReference w:id="67"/>
       </w:r>
       <w:r>
         <w:t xml:space="preserve">of that horizon designation within a collection of profiles. Given a set of Clarksville soil series </w:t>
       </w:r>
-      <w:commentRangeStart w:id="67"/>
+      <w:commentRangeStart w:id="68"/>
       <w:r>
         <w:t>profiles</w:t>
       </w:r>
-      <w:commentRangeEnd w:id="67"/>
-      <w:r>
-        <w:rPr>
-          <w:rStyle w:val="CommentReference"/>
-        </w:rPr>
-        <w:commentReference w:id="67"/>
+      <w:commentRangeEnd w:id="68"/>
+      <w:r>
+        <w:rPr>
+          <w:rStyle w:val="CommentReference"/>
+        </w:rPr>
+        <w:commentReference w:id="68"/>
       </w:r>
       <w:r>
         <w:t xml:space="preserve"> a </w:t>
@@ -3909,11 +3918,19 @@
       <w:r>
         <w:t xml:space="preserve"> and </w:t>
       </w:r>
-      <w:r>
-        <w:rPr>
-          <w:rStyle w:val="VerbatimChar"/>
-        </w:rPr>
-        <w:t>maxDepthOf()</w:t>
+      <w:proofErr w:type="spellStart"/>
+      <w:r>
+        <w:rPr>
+          <w:rStyle w:val="VerbatimChar"/>
+        </w:rPr>
+        <w:t>maxDepthOf</w:t>
+      </w:r>
+      <w:proofErr w:type="spellEnd"/>
+      <w:r>
+        <w:rPr>
+          <w:rStyle w:val="VerbatimChar"/>
+        </w:rPr>
+        <w:t>()</w:t>
       </w:r>
       <w:r>
         <w:t xml:space="preserve"> operations provide additional utility to find either the top (shallowest) or bottom (deepest) depth to a matching horizon pattern. Once derived for a set of profiles they can be ordered according to the depth to the specified feature (e.g. ‘3Bt’ as shown in Figure 1.7). These functions provide convenience handling for missing values or when target patterns are not found within a profile. Results are returned as a numeric vector for single profiles or a </w:t>
@@ -3929,16 +3946,16 @@
       <w:r>
         <w:t xml:space="preserve"> of results with profile ID, horizon ID, top or bottom depths, horizon designation and pattern provided. Profile sketches in Figure 1.7 have been sorted by </w:t>
       </w:r>
-      <w:commentRangeStart w:id="68"/>
+      <w:commentRangeStart w:id="69"/>
       <w:r>
         <w:t xml:space="preserve">with </w:t>
       </w:r>
-      <w:commentRangeEnd w:id="68"/>
-      <w:r>
-        <w:rPr>
-          <w:rStyle w:val="CommentReference"/>
-        </w:rPr>
-        <w:commentReference w:id="68"/>
+      <w:commentRangeEnd w:id="69"/>
+      <w:r>
+        <w:rPr>
+          <w:rStyle w:val="CommentReference"/>
+        </w:rPr>
+        <w:commentReference w:id="69"/>
       </w:r>
       <w:r>
         <w:t xml:space="preserve">values returned by the </w:t>
@@ -3973,8 +3990,8 @@
       <w:pPr>
         <w:pStyle w:val="Heading3"/>
       </w:pPr>
-      <w:bookmarkStart w:id="69" w:name="change-of-support"/>
-      <w:bookmarkEnd w:id="62"/>
+      <w:bookmarkStart w:id="70" w:name="change-of-support"/>
+      <w:bookmarkEnd w:id="63"/>
       <w:r>
         <w:rPr>
           <w:rStyle w:val="SectionNumber"/>
@@ -3997,11 +4014,11 @@
         <w:lastRenderedPageBreak/>
         <w:t xml:space="preserve">(e.g. 0-25cm). The structure of these depth intervals will typically vary from one profile to the next. To facilitate analysis throughout the profile collection, they may need to be modified and/or harmonized </w:t>
       </w:r>
-      <w:commentRangeStart w:id="70"/>
+      <w:commentRangeStart w:id="71"/>
       <w:r>
         <w:t>(</w:t>
       </w:r>
-      <w:commentRangeStart w:id="71"/>
+      <w:commentRangeStart w:id="72"/>
       <w:proofErr w:type="gramStart"/>
       <w:r>
         <w:t>i.e.</w:t>
@@ -4010,6 +4027,16 @@
       <w:r>
         <w:t> </w:t>
       </w:r>
+      <w:commentRangeEnd w:id="72"/>
+      <w:r>
+        <w:rPr>
+          <w:rStyle w:val="CommentReference"/>
+        </w:rPr>
+        <w:commentReference w:id="72"/>
+      </w:r>
+      <w:r>
+        <w:t xml:space="preserve">change of support). </w:t>
+      </w:r>
       <w:commentRangeEnd w:id="71"/>
       <w:r>
         <w:rPr>
@@ -4017,17 +4044,7 @@
         </w:rPr>
         <w:commentReference w:id="71"/>
       </w:r>
-      <w:r>
-        <w:t xml:space="preserve">change of support). </w:t>
-      </w:r>
-      <w:commentRangeEnd w:id="70"/>
-      <w:r>
-        <w:rPr>
-          <w:rStyle w:val="CommentReference"/>
-        </w:rPr>
-        <w:commentReference w:id="70"/>
-      </w:r>
-      <w:commentRangeStart w:id="72"/>
+      <w:commentRangeStart w:id="73"/>
       <w:r>
         <w:t xml:space="preserve">A simple down-scaling of horizons (without interpolation) into a regular sequence of thinner depth slices, referred to as “slicing,” is implemented in the </w:t>
       </w:r>
@@ -4048,12 +4065,12 @@
       <w:r>
         <w:t xml:space="preserve"> function (Figure 1.8A). </w:t>
       </w:r>
-      <w:commentRangeEnd w:id="72"/>
-      <w:r>
-        <w:rPr>
-          <w:rStyle w:val="CommentReference"/>
-        </w:rPr>
-        <w:commentReference w:id="72"/>
+      <w:commentRangeEnd w:id="73"/>
+      <w:r>
+        <w:rPr>
+          <w:rStyle w:val="CommentReference"/>
+        </w:rPr>
+        <w:commentReference w:id="73"/>
       </w:r>
       <w:r>
         <w:t xml:space="preserve">The </w:t>
@@ -4075,16 +4092,16 @@
       <w:r>
         <w:t xml:space="preserve"> function offers another approach to restructuring horizon depths, using horizon-thickness weighted mean values for conversion to fixed depth intervals (e.g. 0-25cm). This </w:t>
       </w:r>
-      <w:commentRangeStart w:id="73"/>
+      <w:commentRangeStart w:id="74"/>
       <w:r>
         <w:t>is</w:t>
       </w:r>
-      <w:commentRangeEnd w:id="73"/>
-      <w:r>
-        <w:rPr>
-          <w:rStyle w:val="CommentReference"/>
-        </w:rPr>
-        <w:commentReference w:id="73"/>
+      <w:commentRangeEnd w:id="74"/>
+      <w:r>
+        <w:rPr>
+          <w:rStyle w:val="CommentReference"/>
+        </w:rPr>
+        <w:commentReference w:id="74"/>
       </w:r>
       <w:r>
         <w:t xml:space="preserve"> </w:t>
@@ -4243,9 +4260,9 @@
       <w:pPr>
         <w:pStyle w:val="Heading2"/>
       </w:pPr>
-      <w:bookmarkStart w:id="74" w:name="numerical-classification-of-soils"/>
+      <w:bookmarkStart w:id="75" w:name="numerical-classification-of-soils"/>
       <w:bookmarkEnd w:id="44"/>
-      <w:bookmarkEnd w:id="69"/>
+      <w:bookmarkEnd w:id="70"/>
       <w:r>
         <w:rPr>
           <w:rStyle w:val="SectionNumber"/>
@@ -4268,7 +4285,7 @@
         <w:lastRenderedPageBreak/>
         <w:t xml:space="preserve">traditional soil classification systems such as Soil Taxonomy (Soil Survey Staff 1999) and World Reference Base (Chesworth et al. 2008). </w:t>
       </w:r>
-      <w:commentRangeStart w:id="75"/>
+      <w:commentRangeStart w:id="76"/>
       <w:r>
         <w:t xml:space="preserve">A “numerical taxonomy” (Sneath and </w:t>
       </w:r>
@@ -4278,15 +4295,7 @@
       </w:r>
       <w:proofErr w:type="spellEnd"/>
       <w:r>
-        <w:t xml:space="preserve"> 1973) of soil horizons or collections of horizons (</w:t>
-      </w:r>
-      <w:proofErr w:type="gramStart"/>
-      <w:r>
-        <w:t>i.e.</w:t>
-      </w:r>
-      <w:proofErr w:type="gramEnd"/>
-      <w:r>
-        <w:t> soil profiles or aggregation thereof) relies on a deliberate selection of characteristics (soil properties), distance metric (e.g. Euclidean), and criteria used to identify clusters (e.g. hierarchical vs. partitioning methods) (</w:t>
+        <w:t xml:space="preserve"> 1973) of soil horizons or collections of horizons (i.e. soil profiles or aggregation thereof) relies on a deliberate selection of characteristics (soil properties), distance metric (e.g. Euclidean), and criteria used to identify clusters (e.g. hierarchical vs. partitioning methods) (</w:t>
       </w:r>
       <w:proofErr w:type="spellStart"/>
       <w:r>
@@ -4296,59 +4305,54 @@
       <w:r>
         <w:t xml:space="preserve"> 1976).</w:t>
       </w:r>
-      <w:commentRangeEnd w:id="75"/>
-      <w:r>
-        <w:rPr>
-          <w:rStyle w:val="CommentReference"/>
-        </w:rPr>
-        <w:commentReference w:id="75"/>
+      <w:commentRangeEnd w:id="76"/>
+      <w:r>
+        <w:rPr>
+          <w:rStyle w:val="CommentReference"/>
+        </w:rPr>
+        <w:commentReference w:id="76"/>
       </w:r>
       <w:r>
         <w:t xml:space="preserve"> Selection of characteristics is complex; a limited set of soil properties cannot universally describe differences between individuals, and the use of all measurable properties is </w:t>
       </w:r>
-      <w:commentRangeStart w:id="76"/>
-      <w:proofErr w:type="gramStart"/>
-      <w:r>
-        <w:t>unfeasible–a</w:t>
-      </w:r>
-      <w:proofErr w:type="gramEnd"/>
-      <w:r>
-        <w:t xml:space="preserve"> </w:t>
-      </w:r>
-      <w:commentRangeEnd w:id="76"/>
-      <w:r>
-        <w:rPr>
-          <w:rStyle w:val="CommentReference"/>
-        </w:rPr>
-        <w:commentReference w:id="76"/>
+      <w:commentRangeStart w:id="77"/>
+      <w:r>
+        <w:t xml:space="preserve">unfeasible–a </w:t>
+      </w:r>
+      <w:commentRangeEnd w:id="77"/>
+      <w:r>
+        <w:rPr>
+          <w:rStyle w:val="CommentReference"/>
+        </w:rPr>
+        <w:commentReference w:id="77"/>
       </w:r>
       <w:r>
         <w:t xml:space="preserve">selection must be made prior to analysis (Sarkar, Bidwell, and Marcus 1966; Arkley 1971). Furthermore, a generalized approach to the numerical classification of soil profiles </w:t>
       </w:r>
-      <w:commentRangeStart w:id="77"/>
+      <w:commentRangeStart w:id="78"/>
       <w:r>
         <w:t xml:space="preserve">(as a whole) </w:t>
       </w:r>
-      <w:commentRangeEnd w:id="77"/>
-      <w:r>
-        <w:rPr>
-          <w:rStyle w:val="CommentReference"/>
-        </w:rPr>
-        <w:commentReference w:id="77"/>
+      <w:commentRangeEnd w:id="78"/>
+      <w:r>
+        <w:rPr>
+          <w:rStyle w:val="CommentReference"/>
+        </w:rPr>
+        <w:commentReference w:id="78"/>
       </w:r>
       <w:r>
         <w:t>is complicated by the hierarchical nature of linked</w:t>
       </w:r>
-      <w:commentRangeStart w:id="78"/>
+      <w:commentRangeStart w:id="79"/>
       <w:r>
         <w:t xml:space="preserve">, </w:t>
       </w:r>
-      <w:commentRangeEnd w:id="78"/>
-      <w:r>
-        <w:rPr>
-          <w:rStyle w:val="CommentReference"/>
-        </w:rPr>
-        <w:commentReference w:id="78"/>
+      <w:commentRangeEnd w:id="79"/>
+      <w:r>
+        <w:rPr>
+          <w:rStyle w:val="CommentReference"/>
+        </w:rPr>
+        <w:commentReference w:id="79"/>
       </w:r>
       <w:r>
         <w:t>site and horizon-level properties, sampling style (depth-intervals vs. genetic horizons), and subtle differences in horizon designation (through time, regionally, and even among co-workers). Despite the many challenges, there have been many successful applications of numerical taxonomy to soil science and soil classification (Hole and Hironaka 1960; Rayner 1966; Moore, Russell, and Ward 1972; Dale, McBratney, and Russell 1989; Carré and Jacobson 2009).</w:t>
@@ -4435,7 +4439,7 @@
       <w:r>
         <w:t xml:space="preserve"> package for </w:t>
       </w:r>
-      <w:commentRangeStart w:id="79"/>
+      <w:commentRangeStart w:id="80"/>
       <w:r>
         <w:rPr>
           <w:i/>
@@ -4443,12 +4447,12 @@
         </w:rPr>
         <w:t>R</w:t>
       </w:r>
-      <w:commentRangeEnd w:id="79"/>
-      <w:r>
-        <w:rPr>
-          <w:rStyle w:val="CommentReference"/>
-        </w:rPr>
-        <w:commentReference w:id="79"/>
+      <w:commentRangeEnd w:id="80"/>
+      <w:r>
+        <w:rPr>
+          <w:rStyle w:val="CommentReference"/>
+        </w:rPr>
+        <w:commentReference w:id="80"/>
       </w:r>
       <w:r>
         <w:t>, attempts to address many of the long-standing difficulties with a numerical classification of entire soil profiles (Beaudette, Roudier, and O’Geen 2013; Maynard et al. 2020). Building on methods suggested by Moore, Russell, and Ward (1972), pair-wise distances (between soil profiles) are evaluated along regular depth-slices by Gower’s distance metric (Gower 1971), using any combination of continuous, categorical, or boolean attributes (Figure 1.9). Total pair-wise dissimilarity is computed by taking the sum of slice-wise dissimilarities, to a user-defined depth. Variation in profile depth is accounted for by assigning maximum slice-wise dissimilarity to comparisons between soil (e.g. Bt horizon) and non-soil (e.g. R horizon). Further customization of the NCSP algorithm is described in Beaudette, Roudier, and O’Geen (2013). The resulting dissimilarity matrix can be used to assist with topics ranging from initial mapping (“similar/dissimilar” soils), comparisons below family-level Soil Taxonomy, soil series correlation, map unit harmonization, and correlation between different taxonomic systems.</w:t>
@@ -4562,8 +4566,8 @@
       <w:pPr>
         <w:pStyle w:val="Heading2"/>
       </w:pPr>
-      <w:bookmarkStart w:id="80" w:name="water-balance"/>
-      <w:bookmarkEnd w:id="74"/>
+      <w:bookmarkStart w:id="81" w:name="water-balance"/>
+      <w:bookmarkEnd w:id="75"/>
       <w:r>
         <w:rPr>
           <w:rStyle w:val="SectionNumber"/>
@@ -4579,16 +4583,16 @@
       <w:pPr>
         <w:pStyle w:val="FirstParagraph"/>
       </w:pPr>
-      <w:commentRangeStart w:id="81"/>
+      <w:commentRangeStart w:id="82"/>
       <w:r>
         <w:t xml:space="preserve">As a state factor in understanding soil formation, climate and the interactions and timing of moisture and temperature, have long held a pivotal role in describing site dynamics at local and regional scales. </w:t>
       </w:r>
-      <w:commentRangeEnd w:id="81"/>
-      <w:r>
-        <w:rPr>
-          <w:rStyle w:val="CommentReference"/>
-        </w:rPr>
-        <w:commentReference w:id="81"/>
+      <w:commentRangeEnd w:id="82"/>
+      <w:r>
+        <w:rPr>
+          <w:rStyle w:val="CommentReference"/>
+        </w:rPr>
+        <w:commentReference w:id="82"/>
       </w:r>
       <w:r>
         <w:t xml:space="preserve">Thornthwaite developed the first water balance model accounting for inputs of precipitation and losses to evapotranspiration (Thornthwaite 1948). Water </w:t>
@@ -4601,59 +4605,59 @@
       <w:r>
         <w:t>2010)</w:t>
       </w:r>
-      <w:commentRangeStart w:id="82"/>
+      <w:commentRangeStart w:id="83"/>
       <w:r>
         <w:t>a</w:t>
       </w:r>
-      <w:commentRangeEnd w:id="82"/>
+      <w:commentRangeEnd w:id="83"/>
       <w:proofErr w:type="gramEnd"/>
       <w:r>
         <w:rPr>
           <w:rStyle w:val="CommentReference"/>
         </w:rPr>
-        <w:commentReference w:id="82"/>
+        <w:commentReference w:id="83"/>
       </w:r>
       <w:r>
         <w:t xml:space="preserve">nd forecasting site climate trajectories. </w:t>
       </w:r>
-      <w:commentRangeStart w:id="83"/>
+      <w:commentRangeStart w:id="84"/>
       <w:r>
         <w:t xml:space="preserve">High quality and widely </w:t>
       </w:r>
-      <w:commentRangeEnd w:id="83"/>
-      <w:r>
-        <w:rPr>
-          <w:rStyle w:val="CommentReference"/>
-        </w:rPr>
-        <w:commentReference w:id="83"/>
+      <w:commentRangeEnd w:id="84"/>
+      <w:r>
+        <w:rPr>
+          <w:rStyle w:val="CommentReference"/>
+        </w:rPr>
+        <w:commentReference w:id="84"/>
       </w:r>
       <w:r>
         <w:t xml:space="preserve">accessible gridded climate data has </w:t>
       </w:r>
-      <w:commentRangeStart w:id="84"/>
+      <w:commentRangeStart w:id="85"/>
       <w:r>
         <w:t xml:space="preserve">increased the use soil </w:t>
       </w:r>
-      <w:commentRangeEnd w:id="84"/>
-      <w:r>
-        <w:rPr>
-          <w:rStyle w:val="CommentReference"/>
-        </w:rPr>
-        <w:commentReference w:id="84"/>
+      <w:commentRangeEnd w:id="85"/>
+      <w:r>
+        <w:rPr>
+          <w:rStyle w:val="CommentReference"/>
+        </w:rPr>
+        <w:commentReference w:id="85"/>
       </w:r>
       <w:r>
         <w:t xml:space="preserve">water balance models </w:t>
       </w:r>
-      <w:commentRangeStart w:id="85"/>
+      <w:commentRangeStart w:id="86"/>
       <w:r>
         <w:t>as a valuable tool for exploring the nuances of climate at a given point on the landscape.</w:t>
       </w:r>
-      <w:commentRangeEnd w:id="85"/>
-      <w:r>
-        <w:rPr>
-          <w:rStyle w:val="CommentReference"/>
-        </w:rPr>
-        <w:commentReference w:id="85"/>
+      <w:commentRangeEnd w:id="86"/>
+      <w:r>
+        <w:rPr>
+          <w:rStyle w:val="CommentReference"/>
+        </w:rPr>
+        <w:commentReference w:id="86"/>
       </w:r>
     </w:p>
     <w:p>
@@ -4815,30 +4819,30 @@
       <w:r>
         <w:t xml:space="preserve"> assemble the available water-holding capacity (AWC) values derived for major components in soil map units of the US Soil Survey for specific point </w:t>
       </w:r>
-      <w:commentRangeStart w:id="86"/>
+      <w:commentRangeStart w:id="87"/>
       <w:r>
         <w:t>coordinates,</w:t>
       </w:r>
-      <w:commentRangeEnd w:id="86"/>
-      <w:r>
-        <w:rPr>
-          <w:rStyle w:val="CommentReference"/>
-        </w:rPr>
-        <w:commentReference w:id="86"/>
+      <w:commentRangeEnd w:id="87"/>
+      <w:r>
+        <w:rPr>
+          <w:rStyle w:val="CommentReference"/>
+        </w:rPr>
+        <w:commentReference w:id="87"/>
       </w:r>
       <w:r>
         <w:t xml:space="preserve"> gridded DAYMET climate </w:t>
       </w:r>
-      <w:commentRangeStart w:id="87"/>
+      <w:commentRangeStart w:id="88"/>
       <w:r>
         <w:t xml:space="preserve">data(Thornton </w:t>
       </w:r>
-      <w:commentRangeEnd w:id="87"/>
-      <w:r>
-        <w:rPr>
-          <w:rStyle w:val="CommentReference"/>
-        </w:rPr>
-        <w:commentReference w:id="87"/>
+      <w:commentRangeEnd w:id="88"/>
+      <w:r>
+        <w:rPr>
+          <w:rStyle w:val="CommentReference"/>
+        </w:rPr>
+        <w:commentReference w:id="88"/>
       </w:r>
       <w:r>
         <w:t xml:space="preserve">et al. 2020) is then downloaded for the specified location and daily water balance metrics are estimated via </w:t>
@@ -4894,8 +4898,8 @@
       <w:pPr>
         <w:pStyle w:val="Heading2"/>
       </w:pPr>
-      <w:bookmarkStart w:id="88" w:name="conclusions"/>
-      <w:bookmarkEnd w:id="80"/>
+      <w:bookmarkStart w:id="89" w:name="conclusions"/>
+      <w:bookmarkEnd w:id="81"/>
       <w:r>
         <w:rPr>
           <w:rStyle w:val="SectionNumber"/>
@@ -4914,27 +4918,27 @@
       <w:r>
         <w:t xml:space="preserve">Pedology and geomorphology are inherently visual, field-based sciences that share a common paradigm and fundamental units of description. </w:t>
       </w:r>
-      <w:commentRangeStart w:id="89"/>
+      <w:commentRangeStart w:id="90"/>
       <w:r>
         <w:t xml:space="preserve">Geomorphic description of landforms or geoforms and a merging of these disciplines functionally defined as geopedology is a progression that elevates the geoform as a primary landscape concept that can guide the operational inventory and integrated study of soil geomorphic relationships. </w:t>
       </w:r>
-      <w:commentRangeEnd w:id="89"/>
-      <w:r>
-        <w:rPr>
-          <w:rStyle w:val="CommentReference"/>
-        </w:rPr>
-        <w:commentReference w:id="89"/>
-      </w:r>
-      <w:commentRangeStart w:id="90"/>
+      <w:commentRangeEnd w:id="90"/>
+      <w:r>
+        <w:rPr>
+          <w:rStyle w:val="CommentReference"/>
+        </w:rPr>
+        <w:commentReference w:id="90"/>
+      </w:r>
+      <w:commentRangeStart w:id="91"/>
       <w:r>
         <w:t xml:space="preserve">Understanding the relevance and importance of contextual linkages to geomorphology in soil survey products adds value and integrates the information with other environmental data and is critical to informing the public and the wider scientific community. </w:t>
       </w:r>
-      <w:commentRangeEnd w:id="90"/>
-      <w:r>
-        <w:rPr>
-          <w:rStyle w:val="CommentReference"/>
-        </w:rPr>
-        <w:commentReference w:id="90"/>
+      <w:commentRangeEnd w:id="91"/>
+      <w:r>
+        <w:rPr>
+          <w:rStyle w:val="CommentReference"/>
+        </w:rPr>
+        <w:commentReference w:id="91"/>
       </w:r>
       <w:r>
         <w:t xml:space="preserve">Embracing a visual, quantitative analytical approach to collections of soil profiles and varying formats of soil survey data allows for creative abstraction of </w:t>
@@ -4955,16 +4959,16 @@
       <w:r>
         <w:t xml:space="preserve">Complex data structures and increasing volumes of available data demand progress in methods that allow iterative aggregation, summary and graphical expression of soil data. The AQP suite of packages works to provide examples and routines that meet these challenges with an emphasis on generalized methods that can be applied to common data structures </w:t>
       </w:r>
-      <w:commentRangeStart w:id="91"/>
+      <w:commentRangeStart w:id="92"/>
       <w:r>
         <w:t>and designed for analytical efficiency</w:t>
       </w:r>
-      <w:commentRangeEnd w:id="91"/>
-      <w:r>
-        <w:rPr>
-          <w:rStyle w:val="CommentReference"/>
-        </w:rPr>
-        <w:commentReference w:id="91"/>
+      <w:commentRangeEnd w:id="92"/>
+      <w:r>
+        <w:rPr>
+          <w:rStyle w:val="CommentReference"/>
+        </w:rPr>
+        <w:commentReference w:id="92"/>
       </w:r>
       <w:r>
         <w:t xml:space="preserve">. This collection of tools leverages the flexibility and extensibility of the </w:t>
@@ -4987,25 +4991,25 @@
       <w:r>
         <w:t xml:space="preserve"> and slab aggregation, changing of depth support, numerical classification and quantitative synthesis across available soil survey </w:t>
       </w:r>
-      <w:commentRangeStart w:id="92"/>
+      <w:commentRangeStart w:id="93"/>
       <w:r>
         <w:t>data sources.</w:t>
       </w:r>
-      <w:commentRangeEnd w:id="92"/>
-      <w:r>
-        <w:rPr>
-          <w:rStyle w:val="CommentReference"/>
-        </w:rPr>
-        <w:commentReference w:id="92"/>
+      <w:commentRangeEnd w:id="93"/>
+      <w:r>
+        <w:rPr>
+          <w:rStyle w:val="CommentReference"/>
+        </w:rPr>
+        <w:commentReference w:id="93"/>
       </w:r>
     </w:p>
     <w:p>
       <w:pPr>
         <w:pStyle w:val="Heading1"/>
       </w:pPr>
-      <w:bookmarkStart w:id="93" w:name="references"/>
+      <w:bookmarkStart w:id="94" w:name="references"/>
       <w:bookmarkEnd w:id="0"/>
-      <w:bookmarkEnd w:id="88"/>
+      <w:bookmarkEnd w:id="89"/>
       <w:r>
         <w:t>References</w:t>
       </w:r>
@@ -5014,8 +5018,8 @@
       <w:pPr>
         <w:pStyle w:val="Bibliography"/>
       </w:pPr>
-      <w:bookmarkStart w:id="94" w:name="ref-zeileis_colorspace_pkg2020"/>
-      <w:bookmarkStart w:id="95" w:name="refs"/>
+      <w:bookmarkStart w:id="95" w:name="ref-zeileis_colorspace_pkg2020"/>
+      <w:bookmarkStart w:id="96" w:name="refs"/>
       <w:r>
         <w:t xml:space="preserve">A, Zeileis, Fisher JC, Hornik K, Ihaka R, McWhite CD, Murrell P, Stauffer R, and Wilke CO. 2020. “Colorspace: A Toolbox for Manipulating and Assessing Colors and Palettes.” </w:t>
       </w:r>
@@ -5034,8 +5038,8 @@
       <w:pPr>
         <w:pStyle w:val="Bibliography"/>
       </w:pPr>
-      <w:bookmarkStart w:id="96" w:name="ref-Arkley1971"/>
-      <w:bookmarkEnd w:id="94"/>
+      <w:bookmarkStart w:id="97" w:name="ref-Arkley1971"/>
+      <w:bookmarkEnd w:id="95"/>
       <w:r>
         <w:t xml:space="preserve">Arkley, R. J. 1971. “Factor Analysis and Numerical Taxonomy of Soils.” </w:t>
       </w:r>
@@ -5065,8 +5069,8 @@
       <w:pPr>
         <w:pStyle w:val="Bibliography"/>
       </w:pPr>
-      <w:bookmarkStart w:id="97" w:name="ref-Arkley1976"/>
-      <w:bookmarkEnd w:id="96"/>
+      <w:bookmarkStart w:id="98" w:name="ref-Arkley1976"/>
+      <w:bookmarkEnd w:id="97"/>
       <w:r>
         <w:t xml:space="preserve">———. 1976. “Statistical Methods in Soil Classification Research.” </w:t>
       </w:r>
@@ -5096,8 +5100,8 @@
       <w:pPr>
         <w:pStyle w:val="Bibliography"/>
       </w:pPr>
-      <w:bookmarkStart w:id="98" w:name="ref-Arkley_Ulrich1962"/>
-      <w:bookmarkEnd w:id="97"/>
+      <w:bookmarkStart w:id="99" w:name="ref-Arkley_Ulrich1962"/>
+      <w:bookmarkEnd w:id="98"/>
       <w:r>
         <w:lastRenderedPageBreak/>
         <w:t xml:space="preserve">Arkley, R. J., and R. Ulrich. 1962. “The Use of Calculated Actual and Potential Evapotranspiration for Estimating Potential Plant Growth.” </w:t>
@@ -5117,8 +5121,8 @@
       <w:pPr>
         <w:pStyle w:val="Bibliography"/>
       </w:pPr>
-      <w:bookmarkStart w:id="99" w:name="ref-barron1986"/>
-      <w:bookmarkEnd w:id="98"/>
+      <w:bookmarkStart w:id="100" w:name="ref-barron1986"/>
+      <w:bookmarkEnd w:id="99"/>
       <w:r>
         <w:t xml:space="preserve">Barron, V, and J Torrent. 1986. “Use of the Kubelka-Munk Theory to Study the Influence of Iron Oxides on Soil Colour.” </w:t>
       </w:r>
@@ -5148,8 +5152,8 @@
       <w:pPr>
         <w:pStyle w:val="Bibliography"/>
       </w:pPr>
-      <w:bookmarkStart w:id="100" w:name="ref-SPC_intro"/>
-      <w:bookmarkEnd w:id="99"/>
+      <w:bookmarkStart w:id="101" w:name="ref-SPC_intro"/>
+      <w:bookmarkEnd w:id="100"/>
       <w:r>
         <w:t xml:space="preserve">Beaudette, D. E. 2022. “Introduction to SoilProfileCollection Objects.” </w:t>
       </w:r>
@@ -5169,8 +5173,8 @@
       <w:pPr>
         <w:pStyle w:val="Bibliography"/>
       </w:pPr>
-      <w:bookmarkStart w:id="101" w:name="ref-beaudette2013_terrain"/>
-      <w:bookmarkEnd w:id="100"/>
+      <w:bookmarkStart w:id="102" w:name="ref-beaudette2013_terrain"/>
+      <w:bookmarkEnd w:id="101"/>
       <w:r>
         <w:t xml:space="preserve">Beaudette, D. E., R. A. Dahlgren, and A. T. O’Geen. 2013. “Terrain-Shape Indices for Modeling Soil Moisture Dynamics.” </w:t>
       </w:r>
@@ -5200,8 +5204,8 @@
       <w:pPr>
         <w:pStyle w:val="Bibliography"/>
       </w:pPr>
-      <w:bookmarkStart w:id="102" w:name="ref-beaudette2013_AQP"/>
-      <w:bookmarkEnd w:id="101"/>
+      <w:bookmarkStart w:id="103" w:name="ref-beaudette2013_AQP"/>
+      <w:bookmarkEnd w:id="102"/>
       <w:r>
         <w:t xml:space="preserve">Beaudette, D. E., P. Roudier, and A. T. O’Geen. 2013. “Algorithms for Quantitative Pedology: A Toolkit for Soil Scientists.” </w:t>
       </w:r>
@@ -5220,8 +5224,8 @@
       <w:pPr>
         <w:pStyle w:val="Bibliography"/>
       </w:pPr>
-      <w:bookmarkStart w:id="103" w:name="ref-Beaudette_DSMorph2016"/>
-      <w:bookmarkEnd w:id="102"/>
+      <w:bookmarkStart w:id="104" w:name="ref-Beaudette_DSMorph2016"/>
+      <w:bookmarkEnd w:id="103"/>
       <w:r>
         <w:t xml:space="preserve">Beaudette, D. E., P. Roudier, and J. Skovlin. 2016. “Probabilistic Representation of Genetic Soil Horizons.” In </w:t>
       </w:r>
@@ -5251,8 +5255,8 @@
       <w:pPr>
         <w:pStyle w:val="Bibliography"/>
       </w:pPr>
-      <w:bookmarkStart w:id="104" w:name="ref-bishop1999modelling"/>
-      <w:bookmarkEnd w:id="103"/>
+      <w:bookmarkStart w:id="105" w:name="ref-bishop1999modelling"/>
+      <w:bookmarkEnd w:id="104"/>
       <w:r>
         <w:t xml:space="preserve">Bishop, TFA, AB McBratney, and GM Laslett. 1999. “Modelling Soil Attribute Depth Functions with Equal-Area Quadratic Smoothing Splines.” </w:t>
       </w:r>
@@ -5271,8 +5275,8 @@
       <w:pPr>
         <w:pStyle w:val="Bibliography"/>
       </w:pPr>
-      <w:bookmarkStart w:id="105" w:name="ref-Brown2004"/>
-      <w:bookmarkEnd w:id="104"/>
+      <w:bookmarkStart w:id="106" w:name="ref-Brown2004"/>
+      <w:bookmarkEnd w:id="105"/>
       <w:r>
         <w:t xml:space="preserve">Brown, David J., Murray K. Clayton, and Kevin McSweeney. 2004. “Potential Terrain Controls on Soil Color, Texture Contrast and Grain-Size Deposition for the Original Catena Landscape in Uganda.” </w:t>
       </w:r>
@@ -5302,8 +5306,8 @@
       <w:pPr>
         <w:pStyle w:val="Bibliography"/>
       </w:pPr>
-      <w:bookmarkStart w:id="106" w:name="ref-Buntley1965"/>
-      <w:bookmarkEnd w:id="105"/>
+      <w:bookmarkStart w:id="107" w:name="ref-Buntley1965"/>
+      <w:bookmarkEnd w:id="106"/>
       <w:r>
         <w:t xml:space="preserve">Buntley, G. J., and F. C. Westin. 1965. “A Comparative Study of Developmental Color in a Chestnut-Chernozem-Brunizem Soil Climosequence.” </w:t>
       </w:r>
@@ -5333,8 +5337,8 @@
       <w:pPr>
         <w:pStyle w:val="Bibliography"/>
       </w:pPr>
-      <w:bookmarkStart w:id="107" w:name="ref-Carre2009"/>
-      <w:bookmarkEnd w:id="106"/>
+      <w:bookmarkStart w:id="108" w:name="ref-Carre2009"/>
+      <w:bookmarkEnd w:id="107"/>
       <w:r>
         <w:t xml:space="preserve">Carré, F., and M. Jacobson. 2009. “Numerical Classification of Soil Profile Data Using Distance Metrics.” </w:t>
       </w:r>
@@ -5364,8 +5368,8 @@
       <w:pPr>
         <w:pStyle w:val="Bibliography"/>
       </w:pPr>
-      <w:bookmarkStart w:id="108" w:name="ref-centore2012"/>
-      <w:bookmarkEnd w:id="107"/>
+      <w:bookmarkStart w:id="109" w:name="ref-centore2012"/>
+      <w:bookmarkEnd w:id="108"/>
       <w:r>
         <w:t xml:space="preserve">Centore, Paul. 2012. “An Open-Source Inversion Algorithm for the Munsell Renotation.” </w:t>
       </w:r>
@@ -5384,8 +5388,8 @@
       <w:pPr>
         <w:pStyle w:val="Bibliography"/>
       </w:pPr>
-      <w:bookmarkStart w:id="109" w:name="ref-Chesworth2008"/>
-      <w:bookmarkEnd w:id="108"/>
+      <w:bookmarkStart w:id="110" w:name="ref-Chesworth2008"/>
+      <w:bookmarkEnd w:id="109"/>
       <w:r>
         <w:t xml:space="preserve">Chesworth, Ward, Marta Camps Arbestain, Felipe Macías, Otto Spaargaren, Otto Spaargaren, Y. Mualem, H. J. Morel‐Seytoux, et al. 2008. “Classification of Soils: World Reference Base (WRB) for Soil Resources.” In </w:t>
       </w:r>
@@ -5415,8 +5419,8 @@
       <w:pPr>
         <w:pStyle w:val="Bibliography"/>
       </w:pPr>
-      <w:bookmarkStart w:id="110" w:name="ref-Dale1989"/>
-      <w:bookmarkEnd w:id="109"/>
+      <w:bookmarkStart w:id="111" w:name="ref-Dale1989"/>
+      <w:bookmarkEnd w:id="110"/>
       <w:r>
         <w:lastRenderedPageBreak/>
         <w:t xml:space="preserve">Dale, M. B., A. B. McBratney, and J. S. Russell. 1989. “On the Role of Expert Systems and Numerical Taxonomy in Soil Classification.” </w:t>
@@ -5447,8 +5451,8 @@
       <w:pPr>
         <w:pStyle w:val="Bibliography"/>
       </w:pPr>
-      <w:bookmarkStart w:id="111" w:name="ref-data.table_pkg2021"/>
-      <w:bookmarkEnd w:id="110"/>
+      <w:bookmarkStart w:id="112" w:name="ref-data.table_pkg2021"/>
+      <w:bookmarkEnd w:id="111"/>
       <w:r>
         <w:t xml:space="preserve">Dowle, Matt, and Arun Srinivasan. 2021. </w:t>
       </w:r>
@@ -5478,8 +5482,8 @@
       <w:pPr>
         <w:pStyle w:val="Bibliography"/>
       </w:pPr>
-      <w:bookmarkStart w:id="112" w:name="ref-munsellinterpol_pkg2021"/>
-      <w:bookmarkEnd w:id="111"/>
+      <w:bookmarkStart w:id="113" w:name="ref-munsellinterpol_pkg2021"/>
+      <w:bookmarkEnd w:id="112"/>
       <w:r>
         <w:t xml:space="preserve">Gama, Jose, Paul Centore, and Glenn Davis. 2021. </w:t>
       </w:r>
@@ -5509,8 +5513,8 @@
       <w:pPr>
         <w:pStyle w:val="Bibliography"/>
       </w:pPr>
-      <w:bookmarkStart w:id="113" w:name="ref-Gower1971"/>
-      <w:bookmarkEnd w:id="112"/>
+      <w:bookmarkStart w:id="114" w:name="ref-Gower1971"/>
+      <w:bookmarkEnd w:id="113"/>
       <w:r>
         <w:t xml:space="preserve">Gower, J. C. 1971. “A General Coefficient of Similarity and Some of Its Properties.” </w:t>
       </w:r>
@@ -5540,8 +5544,8 @@
       <w:pPr>
         <w:pStyle w:val="Bibliography"/>
       </w:pPr>
-      <w:bookmarkStart w:id="114" w:name="ref-Singh_et_al_2015"/>
-      <w:bookmarkEnd w:id="113"/>
+      <w:bookmarkStart w:id="115" w:name="ref-Singh_et_al_2015"/>
+      <w:bookmarkEnd w:id="114"/>
       <w:r>
         <w:t xml:space="preserve">Gurbir Singh, Keith W. Goyne, and John M. Kabrick. 2015. “Determinants of Total and Available Phosphorus in Forested Alfisols and Ultisols of the Ozark Highlands, USA.” </w:t>
       </w:r>
@@ -5560,8 +5564,8 @@
       <w:pPr>
         <w:pStyle w:val="Bibliography"/>
       </w:pPr>
-      <w:bookmarkStart w:id="115" w:name="ref-harden1982"/>
-      <w:bookmarkEnd w:id="114"/>
+      <w:bookmarkStart w:id="116" w:name="ref-harden1982"/>
+      <w:bookmarkEnd w:id="115"/>
       <w:r>
         <w:t xml:space="preserve">Harden, Jennifer W. 1982. “A Quantitative Index of Soil Development from Field Descriptions: Examples from a Chronosequence in Central California.” </w:t>
       </w:r>
@@ -5591,8 +5595,8 @@
       <w:pPr>
         <w:pStyle w:val="Bibliography"/>
       </w:pPr>
-      <w:bookmarkStart w:id="116" w:name="ref-harradine1963"/>
-      <w:bookmarkEnd w:id="115"/>
+      <w:bookmarkStart w:id="117" w:name="ref-harradine1963"/>
+      <w:bookmarkEnd w:id="116"/>
       <w:r>
         <w:t xml:space="preserve">Harradine, Frank. 1963. “Morphology and Genesis of Noncalcic Brown Soils in California.” </w:t>
       </w:r>
@@ -5611,8 +5615,8 @@
       <w:pPr>
         <w:pStyle w:val="Bibliography"/>
       </w:pPr>
-      <w:bookmarkStart w:id="117" w:name="ref-raster_pkg2021"/>
-      <w:bookmarkEnd w:id="116"/>
+      <w:bookmarkStart w:id="118" w:name="ref-raster_pkg2021"/>
+      <w:bookmarkEnd w:id="117"/>
       <w:r>
         <w:t xml:space="preserve">Hijmans, Robert J. 2021. </w:t>
       </w:r>
@@ -5642,8 +5646,8 @@
       <w:pPr>
         <w:pStyle w:val="Bibliography"/>
       </w:pPr>
-      <w:bookmarkStart w:id="118" w:name="ref-Hole1960"/>
-      <w:bookmarkEnd w:id="117"/>
+      <w:bookmarkStart w:id="119" w:name="ref-Hole1960"/>
+      <w:bookmarkEnd w:id="118"/>
       <w:r>
         <w:t xml:space="preserve">Hole, F. D., and M. Hironaka. 1960. “An Experiment in Ordination of Some Soil Profiles.” </w:t>
       </w:r>
@@ -5662,8 +5666,8 @@
       <w:pPr>
         <w:pStyle w:val="Bibliography"/>
       </w:pPr>
-      <w:bookmarkStart w:id="119" w:name="ref-Hudson1992"/>
-      <w:bookmarkEnd w:id="118"/>
+      <w:bookmarkStart w:id="120" w:name="ref-Hudson1992"/>
+      <w:bookmarkEnd w:id="119"/>
       <w:r>
         <w:t xml:space="preserve">Hudson, B. D. 1992. “The Soil Survey as Paradigm-Based Science.” </w:t>
       </w:r>
@@ -5682,8 +5686,8 @@
       <w:pPr>
         <w:pStyle w:val="Bibliography"/>
       </w:pPr>
-      <w:bookmarkStart w:id="120" w:name="ref-hurst1997"/>
-      <w:bookmarkEnd w:id="119"/>
+      <w:bookmarkStart w:id="121" w:name="ref-hurst1997"/>
+      <w:bookmarkEnd w:id="120"/>
       <w:r>
         <w:t xml:space="preserve">HURST, VERNON J. 1977. “Visual estimation of iron in saprolite.” </w:t>
       </w:r>
@@ -5713,8 +5717,8 @@
       <w:pPr>
         <w:pStyle w:val="Bibliography"/>
       </w:pPr>
-      <w:bookmarkStart w:id="121" w:name="ref-Lutz_et_al2010"/>
-      <w:bookmarkEnd w:id="120"/>
+      <w:bookmarkStart w:id="122" w:name="ref-Lutz_et_al2010"/>
+      <w:bookmarkEnd w:id="121"/>
       <w:r>
         <w:t xml:space="preserve">James A Lutz, Jerry F Franklin, Jan W Van Wagtendonk. 2010. “Climatic Water Deficit, Tree Species Ranges, and Climate Change in Yosemite National Park.” </w:t>
       </w:r>
@@ -5733,8 +5737,8 @@
       <w:pPr>
         <w:pStyle w:val="Bibliography"/>
       </w:pPr>
-      <w:bookmarkStart w:id="122" w:name="ref-Jenny1941Factors"/>
-      <w:bookmarkEnd w:id="121"/>
+      <w:bookmarkStart w:id="123" w:name="ref-Jenny1941Factors"/>
+      <w:bookmarkEnd w:id="122"/>
       <w:r>
         <w:t xml:space="preserve">Jenny, Hans. 1941. </w:t>
       </w:r>
@@ -5753,8 +5757,8 @@
       <w:pPr>
         <w:pStyle w:val="Bibliography"/>
       </w:pPr>
-      <w:bookmarkStart w:id="123" w:name="ref-kabrick_et_al_2008"/>
-      <w:bookmarkEnd w:id="122"/>
+      <w:bookmarkStart w:id="124" w:name="ref-kabrick_et_al_2008"/>
+      <w:bookmarkEnd w:id="123"/>
       <w:r>
         <w:t xml:space="preserve">Kabrick, John M., Daniel C. Dey, Randy G. Jensen, and Michael Wallendorf. 2008. “The Role of Environmental Factors in Oak Decline and Mortality in the Ozark Highlands.” </w:t>
       </w:r>
@@ -5773,8 +5777,8 @@
       <w:pPr>
         <w:pStyle w:val="Bibliography"/>
       </w:pPr>
-      <w:bookmarkStart w:id="124" w:name="ref-kabrick_et_al_2011"/>
-      <w:bookmarkEnd w:id="123"/>
+      <w:bookmarkStart w:id="125" w:name="ref-kabrick_et_al_2011"/>
+      <w:bookmarkEnd w:id="124"/>
       <w:r>
         <w:t xml:space="preserve">———. 2011. “Landscape Determinants of Exchangeable Calcium and Magnesium in Ozark Highland Forest Soils.” </w:t>
       </w:r>
@@ -5793,8 +5797,8 @@
       <w:pPr>
         <w:pStyle w:val="Bibliography"/>
       </w:pPr>
-      <w:bookmarkStart w:id="125" w:name="ref-Kaufman2005"/>
-      <w:bookmarkEnd w:id="124"/>
+      <w:bookmarkStart w:id="126" w:name="ref-Kaufman2005"/>
+      <w:bookmarkEnd w:id="125"/>
       <w:r>
         <w:lastRenderedPageBreak/>
         <w:t xml:space="preserve">Kaufman, Leonard, and Peter J. Rousseeuw, eds. 2005. </w:t>
@@ -5825,8 +5829,8 @@
       <w:pPr>
         <w:pStyle w:val="Bibliography"/>
       </w:pPr>
-      <w:bookmarkStart w:id="126" w:name="ref-Liles2013"/>
-      <w:bookmarkEnd w:id="125"/>
+      <w:bookmarkStart w:id="127" w:name="ref-Liles2013"/>
+      <w:bookmarkEnd w:id="126"/>
       <w:r>
         <w:t xml:space="preserve">Liles, G. C., D. E. Beaudette, A. T. O’Geen, and W. R. Horwath. 2013. “Developing Predictive Soil c Models for Soils Using Quantitative Color Measurements.” </w:t>
       </w:r>
@@ -5856,8 +5860,8 @@
       <w:pPr>
         <w:pStyle w:val="Bibliography"/>
       </w:pPr>
-      <w:bookmarkStart w:id="127" w:name="ref-cluster_pkg2021"/>
-      <w:bookmarkEnd w:id="126"/>
+      <w:bookmarkStart w:id="128" w:name="ref-cluster_pkg2021"/>
+      <w:bookmarkEnd w:id="127"/>
       <w:r>
         <w:t xml:space="preserve">Maechler, Martin, Peter Rousseeuw, Anja Struyf, Mia Hubert, and Kurt Hornik. 2021. </w:t>
       </w:r>
@@ -5887,8 +5891,8 @@
       <w:pPr>
         <w:pStyle w:val="Bibliography"/>
       </w:pPr>
-      <w:bookmarkStart w:id="128" w:name="ref-Marcus1998"/>
-      <w:bookmarkEnd w:id="127"/>
+      <w:bookmarkStart w:id="129" w:name="ref-Marcus1998"/>
+      <w:bookmarkEnd w:id="128"/>
       <w:r>
         <w:t xml:space="preserve">Marcus, R. T. 1998. “The Measurement of Color.” In </w:t>
       </w:r>
@@ -5907,8 +5911,8 @@
       <w:pPr>
         <w:pStyle w:val="Bibliography"/>
       </w:pPr>
-      <w:bookmarkStart w:id="129" w:name="ref-Maynard_et_al_2020"/>
-      <w:bookmarkEnd w:id="128"/>
+      <w:bookmarkStart w:id="130" w:name="ref-Maynard_et_al_2020"/>
+      <w:bookmarkEnd w:id="129"/>
       <w:r>
         <w:t xml:space="preserve">Maynard, Jonathan J., Shawn W. Salley, Dylan E. Beaudette, and Jeffery E. Herrick. 2020. “Numerical Soil Classification Supports Soil Identification by Citizen Scientists Using Limited, Simple Soil Observations.” </w:t>
       </w:r>
@@ -5938,8 +5942,8 @@
       <w:pPr>
         <w:pStyle w:val="Bibliography"/>
       </w:pPr>
-      <w:bookmarkStart w:id="130" w:name="ref-soiltexture_pkg2018"/>
-      <w:bookmarkEnd w:id="129"/>
+      <w:bookmarkStart w:id="131" w:name="ref-soiltexture_pkg2018"/>
+      <w:bookmarkEnd w:id="130"/>
       <w:r>
         <w:t xml:space="preserve">Moeys, Julien. 2018. </w:t>
       </w:r>
@@ -5969,8 +5973,8 @@
       <w:pPr>
         <w:pStyle w:val="Bibliography"/>
       </w:pPr>
-      <w:bookmarkStart w:id="131" w:name="ref-Moore1972"/>
-      <w:bookmarkEnd w:id="130"/>
+      <w:bookmarkStart w:id="132" w:name="ref-Moore1972"/>
+      <w:bookmarkEnd w:id="131"/>
       <w:r>
         <w:t xml:space="preserve">Moore, A. W., J. S. Russell, and W. T. Ward. 1972. “Numerical Analysis of Soils: A Comparison of Three Soil Profile Models with Field Classification.” </w:t>
       </w:r>
@@ -5989,8 +5993,8 @@
       <w:pPr>
         <w:pStyle w:val="Bibliography"/>
       </w:pPr>
-      <w:bookmarkStart w:id="132" w:name="ref-Munsell1947"/>
-      <w:bookmarkEnd w:id="131"/>
+      <w:bookmarkStart w:id="133" w:name="ref-Munsell1947"/>
+      <w:bookmarkEnd w:id="132"/>
       <w:r>
         <w:t xml:space="preserve">Munsell, A. H. 1947. </w:t>
       </w:r>
@@ -6009,8 +6013,8 @@
       <w:pPr>
         <w:pStyle w:val="Bibliography"/>
       </w:pPr>
-      <w:bookmarkStart w:id="133" w:name="ref-tibble_pkg2021"/>
-      <w:bookmarkEnd w:id="132"/>
+      <w:bookmarkStart w:id="134" w:name="ref-tibble_pkg2021"/>
+      <w:bookmarkEnd w:id="133"/>
       <w:r>
         <w:t xml:space="preserve">Müller, Kirill, and Hadley Wickham. 2021. </w:t>
       </w:r>
@@ -6040,8 +6044,8 @@
       <w:pPr>
         <w:pStyle w:val="Bibliography"/>
       </w:pPr>
-      <w:bookmarkStart w:id="134" w:name="ref-meyers2011"/>
-      <w:bookmarkEnd w:id="133"/>
+      <w:bookmarkStart w:id="135" w:name="ref-meyers2011"/>
+      <w:bookmarkEnd w:id="134"/>
       <w:r>
         <w:t xml:space="preserve">Myers, D. Brenton, Newell R. Kitchen, Kenneth A. Sudduth, Randall J. Miles, E. John Sadler, and Sabine Grunwald. 2011. “Peak Functions for Modeling High Resolution Soil Profile Data.” </w:t>
       </w:r>
@@ -6071,8 +6075,8 @@
       <w:pPr>
         <w:pStyle w:val="Bibliography"/>
       </w:pPr>
-      <w:bookmarkStart w:id="135" w:name="ref-mpspline2_pkg2020"/>
-      <w:bookmarkEnd w:id="134"/>
+      <w:bookmarkStart w:id="136" w:name="ref-mpspline2_pkg2020"/>
+      <w:bookmarkEnd w:id="135"/>
       <w:r>
         <w:t xml:space="preserve">O’Brien, Lauren. 2020. </w:t>
       </w:r>
@@ -6102,8 +6106,8 @@
       <w:pPr>
         <w:pStyle w:val="Bibliography"/>
       </w:pPr>
-      <w:bookmarkStart w:id="136" w:name="ref-soilweb2017"/>
-      <w:bookmarkEnd w:id="135"/>
+      <w:bookmarkStart w:id="137" w:name="ref-soilweb2017"/>
+      <w:bookmarkEnd w:id="136"/>
       <w:r>
         <w:t xml:space="preserve">O’Geen, A., M. Walkinshaw, and D. Beaudette. 2017. “SoilWeb: A Multifaceted Interface to Soil Survey Information.” </w:t>
       </w:r>
@@ -6133,8 +6137,8 @@
       <w:pPr>
         <w:pStyle w:val="Bibliography"/>
       </w:pPr>
-      <w:bookmarkStart w:id="137" w:name="ref-Pebesma2018_sf_pkg"/>
-      <w:bookmarkEnd w:id="136"/>
+      <w:bookmarkStart w:id="138" w:name="ref-Pebesma2018_sf_pkg"/>
+      <w:bookmarkEnd w:id="137"/>
       <w:r>
         <w:t xml:space="preserve">Pebesma, Edzer. 2018. “Simple Features for R: Standardized Support for Spatial Vector Data.” </w:t>
       </w:r>
@@ -6164,8 +6168,8 @@
       <w:pPr>
         <w:pStyle w:val="Bibliography"/>
       </w:pPr>
-      <w:bookmarkStart w:id="138" w:name="ref-farver_pkg2021"/>
-      <w:bookmarkEnd w:id="137"/>
+      <w:bookmarkStart w:id="139" w:name="ref-farver_pkg2021"/>
+      <w:bookmarkEnd w:id="138"/>
       <w:r>
         <w:t xml:space="preserve">Pedersen, Thomas Lin, Berendea Nicolae, and Romain François. 2021. </w:t>
       </w:r>
@@ -6195,8 +6199,8 @@
       <w:pPr>
         <w:pStyle w:val="Bibliography"/>
       </w:pPr>
-      <w:bookmarkStart w:id="139" w:name="ref-R"/>
-      <w:bookmarkEnd w:id="138"/>
+      <w:bookmarkStart w:id="140" w:name="ref-R"/>
+      <w:bookmarkEnd w:id="139"/>
       <w:r>
         <w:lastRenderedPageBreak/>
         <w:t xml:space="preserve">R Core Team. 2022. </w:t>
@@ -6227,8 +6231,8 @@
       <w:pPr>
         <w:pStyle w:val="Bibliography"/>
       </w:pPr>
-      <w:bookmarkStart w:id="140" w:name="ref-Rayner1966"/>
-      <w:bookmarkEnd w:id="139"/>
+      <w:bookmarkStart w:id="141" w:name="ref-Rayner1966"/>
+      <w:bookmarkEnd w:id="140"/>
       <w:r>
         <w:t xml:space="preserve">Rayner, J. H. 1966. “Classification of Soils by Numerical Methods.” </w:t>
       </w:r>
@@ -6247,8 +6251,8 @@
       <w:pPr>
         <w:pStyle w:val="Bibliography"/>
       </w:pPr>
-      <w:bookmarkStart w:id="141" w:name="ref-Roecker2016"/>
-      <w:bookmarkEnd w:id="140"/>
+      <w:bookmarkStart w:id="142" w:name="ref-Roecker2016"/>
+      <w:bookmarkEnd w:id="141"/>
       <w:r>
         <w:t xml:space="preserve">Roecker, Stephen, Jay Skovlin, Dylan Beaudette, and Skye Wills. 2016. “Digital Summaries of Pedon Descriptions.” In </w:t>
       </w:r>
@@ -6278,8 +6282,8 @@
       <w:pPr>
         <w:pStyle w:val="Bibliography"/>
       </w:pPr>
-      <w:bookmarkStart w:id="142" w:name="ref-Sarkar1966"/>
-      <w:bookmarkEnd w:id="141"/>
+      <w:bookmarkStart w:id="143" w:name="ref-Sarkar1966"/>
+      <w:bookmarkEnd w:id="142"/>
       <w:r>
         <w:t xml:space="preserve">Sarkar, P. K., O. W. Bidwell, and L. F. Marcus. 1966. “Selection of Characteristics for Numerical Classification of Soils.” </w:t>
       </w:r>
@@ -6298,8 +6302,8 @@
       <w:pPr>
         <w:pStyle w:val="Bibliography"/>
       </w:pPr>
-      <w:bookmarkStart w:id="143" w:name="ref-Scheinost1999"/>
-      <w:bookmarkEnd w:id="142"/>
+      <w:bookmarkStart w:id="144" w:name="ref-Scheinost1999"/>
+      <w:bookmarkEnd w:id="143"/>
       <w:r>
         <w:t xml:space="preserve">Scheinost, A. C., and U. Schwertmann. 1999. “Color Identification of Iron Oxides and Hydroxysulfates: Use and Limitations.” </w:t>
       </w:r>
@@ -6329,8 +6333,8 @@
       <w:pPr>
         <w:pStyle w:val="Bibliography"/>
       </w:pPr>
-      <w:bookmarkStart w:id="144" w:name="ref-FieldBookv3"/>
-      <w:bookmarkEnd w:id="143"/>
+      <w:bookmarkStart w:id="145" w:name="ref-FieldBookv3"/>
+      <w:bookmarkEnd w:id="144"/>
       <w:r>
         <w:t xml:space="preserve">Schoeneberger, P. J., D. A. Wysocki, E. C. Benham, and Soil Science Division Staff. 2012. </w:t>
       </w:r>
@@ -6349,8 +6353,8 @@
       <w:pPr>
         <w:pStyle w:val="Bibliography"/>
       </w:pPr>
-      <w:bookmarkStart w:id="145" w:name="ref-Schwertmann1993"/>
-      <w:bookmarkEnd w:id="144"/>
+      <w:bookmarkStart w:id="146" w:name="ref-Schwertmann1993"/>
+      <w:bookmarkEnd w:id="145"/>
       <w:r>
         <w:t xml:space="preserve">Schwertmann, U. 1993. “Relations Between Iron Oxides, Soil Color, and Soil Formation.” In </w:t>
       </w:r>
@@ -6369,8 +6373,8 @@
       <w:pPr>
         <w:pStyle w:val="Bibliography"/>
       </w:pPr>
-      <w:bookmarkStart w:id="146" w:name="ref-Sharma2005"/>
-      <w:bookmarkEnd w:id="145"/>
+      <w:bookmarkStart w:id="147" w:name="ref-Sharma2005"/>
+      <w:bookmarkEnd w:id="146"/>
       <w:r>
         <w:t xml:space="preserve">Sharma, Gaurav, Wencheng Wu, and Edul N. Dalal. 2005. “The Ciede2000 Color-Difference Formula: Implementation Notes, Supplementary Test Data, and Mathematical Observations.” </w:t>
       </w:r>
@@ -6400,8 +6404,8 @@
       <w:pPr>
         <w:pStyle w:val="Bibliography"/>
       </w:pPr>
-      <w:bookmarkStart w:id="147" w:name="ref-Simonson1993"/>
-      <w:bookmarkEnd w:id="146"/>
+      <w:bookmarkStart w:id="148" w:name="ref-Simonson1993"/>
+      <w:bookmarkEnd w:id="147"/>
       <w:r>
         <w:t xml:space="preserve">Simonson, R. W. 1993. “Soil Color Standards and Terms for Field Use—History of Their Development.” In </w:t>
       </w:r>
@@ -6420,8 +6424,8 @@
       <w:pPr>
         <w:pStyle w:val="Bibliography"/>
       </w:pPr>
-      <w:bookmarkStart w:id="148" w:name="ref-Sneath1973"/>
-      <w:bookmarkEnd w:id="147"/>
+      <w:bookmarkStart w:id="149" w:name="ref-Sneath1973"/>
+      <w:bookmarkEnd w:id="148"/>
       <w:r>
         <w:t xml:space="preserve">Sneath, Peter H. A., and Robert R. Sokal. 1973. </w:t>
       </w:r>
@@ -6440,8 +6444,8 @@
       <w:pPr>
         <w:pStyle w:val="Bibliography"/>
       </w:pPr>
-      <w:bookmarkStart w:id="149" w:name="ref-SoilTaxonomy1999"/>
-      <w:bookmarkEnd w:id="148"/>
+      <w:bookmarkStart w:id="150" w:name="ref-SoilTaxonomy1999"/>
+      <w:bookmarkEnd w:id="149"/>
       <w:r>
         <w:t xml:space="preserve">Soil Survey Staff. 1999. </w:t>
       </w:r>
@@ -6460,8 +6464,8 @@
       <w:pPr>
         <w:pStyle w:val="Bibliography"/>
       </w:pPr>
-      <w:bookmarkStart w:id="150" w:name="ref-aqp_pkg_manual"/>
-      <w:bookmarkEnd w:id="149"/>
+      <w:bookmarkStart w:id="151" w:name="ref-aqp_pkg_manual"/>
+      <w:bookmarkEnd w:id="150"/>
       <w:r>
         <w:t xml:space="preserve">———. 2022a. “Online Manual for the Aqp Package.” </w:t>
       </w:r>
@@ -6481,8 +6485,8 @@
       <w:pPr>
         <w:pStyle w:val="Bibliography"/>
       </w:pPr>
-      <w:bookmarkStart w:id="151" w:name="ref-ssurgo"/>
-      <w:bookmarkEnd w:id="150"/>
+      <w:bookmarkStart w:id="152" w:name="ref-ssurgo"/>
+      <w:bookmarkEnd w:id="151"/>
       <w:r>
         <w:t xml:space="preserve">———. 2022b. “Soil Survey Geographic (SSURGO) Database.” Edited by Natural Resources Conservation Service, United States Department of Agriculture. </w:t>
       </w:r>
@@ -6502,8 +6506,8 @@
       <w:pPr>
         <w:pStyle w:val="Bibliography"/>
       </w:pPr>
-      <w:bookmarkStart w:id="152" w:name="ref-SSTN2"/>
-      <w:bookmarkEnd w:id="151"/>
+      <w:bookmarkStart w:id="153" w:name="ref-SSTN2"/>
+      <w:bookmarkEnd w:id="152"/>
       <w:r>
         <w:lastRenderedPageBreak/>
         <w:t xml:space="preserve">———. 2022c. “Soil Survey Technical Note 2.” Edited by Natural Resources Conservation Service, United States Department of Agriculture. </w:t>
@@ -6524,8 +6528,8 @@
       <w:pPr>
         <w:pStyle w:val="Bibliography"/>
       </w:pPr>
-      <w:bookmarkStart w:id="153" w:name="ref-SoilSurveyManual2017"/>
-      <w:bookmarkEnd w:id="152"/>
+      <w:bookmarkStart w:id="154" w:name="ref-SoilSurveyManual2017"/>
+      <w:bookmarkEnd w:id="153"/>
       <w:r>
         <w:t xml:space="preserve">Staff, Soil Science Division. 2017. </w:t>
       </w:r>
@@ -6544,8 +6548,8 @@
       <w:pPr>
         <w:pStyle w:val="Bibliography"/>
       </w:pPr>
-      <w:bookmarkStart w:id="154" w:name="ref-Stephenson1998"/>
-      <w:bookmarkEnd w:id="153"/>
+      <w:bookmarkStart w:id="155" w:name="ref-Stephenson1998"/>
+      <w:bookmarkEnd w:id="154"/>
       <w:r>
         <w:t xml:space="preserve">Stephenson, Nathan L. 1998. “Actual Evapotranspiration and Deficit: Biologically Meaningful Correlates of Vegetation Distribution Across Spatial Scales.” </w:t>
       </w:r>
@@ -6564,8 +6568,8 @@
       <w:pPr>
         <w:pStyle w:val="Bibliography"/>
       </w:pPr>
-      <w:bookmarkStart w:id="155" w:name="ref-thompson1996"/>
-      <w:bookmarkEnd w:id="154"/>
+      <w:bookmarkStart w:id="156" w:name="ref-thompson1996"/>
+      <w:bookmarkEnd w:id="155"/>
       <w:r>
         <w:t xml:space="preserve">Thompson, James A., and James C. Bell. 1996. “Color Index for Identifying Hydric Conditions for Seasonally Saturated Mollisols in Minnesota.” </w:t>
       </w:r>
@@ -6595,8 +6599,8 @@
       <w:pPr>
         <w:pStyle w:val="Bibliography"/>
       </w:pPr>
-      <w:bookmarkStart w:id="156" w:name="ref-Thornthwaite1948"/>
-      <w:bookmarkEnd w:id="155"/>
+      <w:bookmarkStart w:id="157" w:name="ref-Thornthwaite1948"/>
+      <w:bookmarkEnd w:id="156"/>
       <w:r>
         <w:t xml:space="preserve">Thornthwaite, C. W. 1948. “An Approach Toward a Rational Classification of Climate.” </w:t>
       </w:r>
@@ -6626,8 +6630,8 @@
       <w:pPr>
         <w:pStyle w:val="Bibliography"/>
       </w:pPr>
-      <w:bookmarkStart w:id="157" w:name="ref-DAYMET"/>
-      <w:bookmarkEnd w:id="156"/>
+      <w:bookmarkStart w:id="158" w:name="ref-DAYMET"/>
+      <w:bookmarkEnd w:id="157"/>
       <w:r>
         <w:t xml:space="preserve">Thornton, M. M., R. Shrestha, Y. Wei, P. E. Thornton, S. Kao, and B. E. Wilson. 2020. “Daymet: Daily Surface Weather Data on a 1-Km Grid for North America, Version 4.” ORNL Distributed Active Archive Center. </w:t>
       </w:r>
@@ -6647,8 +6651,8 @@
       <w:pPr>
         <w:pStyle w:val="Bibliography"/>
       </w:pPr>
-      <w:bookmarkStart w:id="158" w:name="ref-compositions_pkg2021"/>
-      <w:bookmarkEnd w:id="157"/>
+      <w:bookmarkStart w:id="159" w:name="ref-compositions_pkg2021"/>
+      <w:bookmarkEnd w:id="158"/>
       <w:r>
         <w:t xml:space="preserve">van den Boogaart, K. Gerald, Raimon Tolosana-Delgado, and Matevz Bren. 2021. </w:t>
       </w:r>
@@ -6678,8 +6682,8 @@
       <w:pPr>
         <w:pStyle w:val="Bibliography"/>
       </w:pPr>
-      <w:bookmarkStart w:id="159" w:name="ref-Rossel_et_al_2006"/>
-      <w:bookmarkEnd w:id="158"/>
+      <w:bookmarkStart w:id="160" w:name="ref-Rossel_et_al_2006"/>
+      <w:bookmarkEnd w:id="159"/>
       <w:r>
         <w:t xml:space="preserve">Viscarra Rossel, R. A., B. Minasny, P. Roudier, and A. B. McBratney. 2006. “Colour Space Models for Soil Science.” </w:t>
       </w:r>
@@ -6709,8 +6713,8 @@
       <w:pPr>
         <w:pStyle w:val="Bibliography"/>
       </w:pPr>
-      <w:bookmarkStart w:id="160" w:name="ref-Wagenet1991"/>
-      <w:bookmarkEnd w:id="159"/>
+      <w:bookmarkStart w:id="161" w:name="ref-Wagenet1991"/>
+      <w:bookmarkEnd w:id="160"/>
       <w:r>
         <w:t xml:space="preserve">Wagenet, R. J., J. Bouma, and R. B. Grossman. 1991. “Minimum Data Sets for Use of Soil Survey Information in Soil Interpretive Models.” In </w:t>
       </w:r>
@@ -6729,8 +6733,8 @@
       <w:pPr>
         <w:pStyle w:val="Bibliography"/>
       </w:pPr>
-      <w:bookmarkStart w:id="161" w:name="ref-Wills2007"/>
-      <w:bookmarkEnd w:id="160"/>
+      <w:bookmarkStart w:id="162" w:name="ref-Wills2007"/>
+      <w:bookmarkEnd w:id="161"/>
       <w:r>
         <w:t xml:space="preserve">Wills, Skye A., C. Lee Burras, and Jonathan A. Sandor. 2007. “Prediction of Soil Organic Carbon Content Using Field and Laboratory Measurements of Soil Color.” </w:t>
       </w:r>
@@ -6760,8 +6764,8 @@
       <w:pPr>
         <w:pStyle w:val="Bibliography"/>
       </w:pPr>
-      <w:bookmarkStart w:id="162" w:name="ref-Wysocki_et_al_2005"/>
-      <w:bookmarkEnd w:id="161"/>
+      <w:bookmarkStart w:id="163" w:name="ref-Wysocki_et_al_2005"/>
+      <w:bookmarkEnd w:id="162"/>
       <w:r>
         <w:t xml:space="preserve">Wysocki, A Douglas, P. J. Schoeneberger, and H. E. LaGarry. 2005. “Soil Surveys: A Window to the Subsurface.” </w:t>
       </w:r>
@@ -6780,8 +6784,8 @@
       <w:pPr>
         <w:pStyle w:val="Bibliography"/>
       </w:pPr>
-      <w:bookmarkStart w:id="163" w:name="ref-Zinck_geoped2016"/>
-      <w:bookmarkEnd w:id="162"/>
+      <w:bookmarkStart w:id="164" w:name="ref-Zinck_geoped2016"/>
+      <w:bookmarkEnd w:id="163"/>
       <w:r>
         <w:t xml:space="preserve">Zinck, J. A. 2016. “The Geopedologic Approach.” In </w:t>
       </w:r>
@@ -6806,9 +6810,9 @@
       <w:r>
         <w:t>.</w:t>
       </w:r>
-      <w:bookmarkEnd w:id="93"/>
-      <w:bookmarkEnd w:id="95"/>
-      <w:bookmarkEnd w:id="163"/>
+      <w:bookmarkEnd w:id="94"/>
+      <w:bookmarkEnd w:id="96"/>
+      <w:bookmarkEnd w:id="164"/>
     </w:p>
     <w:sectPr>
       <w:pgSz w:w="12240" w:h="15840"/>
@@ -7766,6 +7770,46 @@
       </w:r>
     </w:p>
   </w:comment>
+  <w:comment w:id="57" w:author="Beaudette, Dylan - NRCS, Sonora, CA" w:date="2022-04-06T11:21:00Z" w:initials="BD-NSC">
+    <w:p>
+      <w:pPr>
+        <w:pStyle w:val="CommentText"/>
+      </w:pPr>
+      <w:r>
+        <w:rPr>
+          <w:rStyle w:val="CommentReference"/>
+        </w:rPr>
+        <w:annotationRef/>
+      </w:r>
+      <w:r>
+        <w:t xml:space="preserve">Good question. These values are correct, there is no simple relationship between soil color contrast class and dE00 </w:t>
+      </w:r>
+      <w:proofErr w:type="gramStart"/>
+      <w:r>
+        <w:t>at this time</w:t>
+      </w:r>
+      <w:proofErr w:type="gramEnd"/>
+      <w:r>
+        <w:t>.</w:t>
+      </w:r>
+    </w:p>
+  </w:comment>
+  <w:comment w:id="60" w:author="Roe, Nathan - FPAC-NRCS, SONORA, CA" w:date="2022-03-28T13:28:00Z" w:initials="RNFNSC">
+    <w:p>
+      <w:pPr>
+        <w:pStyle w:val="CommentText"/>
+      </w:pPr>
+      <w:r>
+        <w:rPr>
+          <w:rStyle w:val="CommentReference"/>
+        </w:rPr>
+        <w:annotationRef/>
+      </w:r>
+      <w:r>
+        <w:t>comma</w:t>
+      </w:r>
+    </w:p>
+  </w:comment>
   <w:comment w:id="59" w:author="Roe, Nathan - FPAC-NRCS, SONORA, CA" w:date="2022-03-28T13:28:00Z" w:initials="RNFNSC">
     <w:p>
       <w:pPr>
@@ -7778,11 +7822,11 @@
         <w:annotationRef/>
       </w:r>
       <w:r>
-        <w:t>comma</w:t>
+        <w:t xml:space="preserve">Nice paragraph and a beauty of a figure. </w:t>
       </w:r>
     </w:p>
   </w:comment>
-  <w:comment w:id="58" w:author="Roe, Nathan - FPAC-NRCS, SONORA, CA" w:date="2022-03-28T13:28:00Z" w:initials="RNFNSC">
+  <w:comment w:id="61" w:author="Roe, Nathan - FPAC-NRCS, SONORA, CA" w:date="2022-03-28T13:38:00Z" w:initials="RNFNSC">
     <w:p>
       <w:pPr>
         <w:pStyle w:val="CommentText"/>
@@ -7794,11 +7838,19 @@
         <w:annotationRef/>
       </w:r>
       <w:r>
-        <w:t xml:space="preserve">Nice paragraph and a beauty of a figure. </w:t>
+        <w:t xml:space="preserve">The two calls mentioned in the next </w:t>
+      </w:r>
+      <w:proofErr w:type="gramStart"/>
+      <w:r>
+        <w:t>sentence?</w:t>
+      </w:r>
+      <w:proofErr w:type="gramEnd"/>
+      <w:r>
+        <w:t xml:space="preserve"> Not entirely clear. </w:t>
       </w:r>
     </w:p>
   </w:comment>
-  <w:comment w:id="60" w:author="Roe, Nathan - FPAC-NRCS, SONORA, CA" w:date="2022-03-28T13:38:00Z" w:initials="RNFNSC">
+  <w:comment w:id="62" w:author="Roe, Nathan - FPAC-NRCS, SONORA, CA" w:date="2022-03-28T13:40:00Z" w:initials="RNFNSC">
     <w:p>
       <w:pPr>
         <w:pStyle w:val="CommentText"/>
@@ -7810,19 +7862,28 @@
         <w:annotationRef/>
       </w:r>
       <w:r>
-        <w:t xml:space="preserve">The two calls mentioned in the next </w:t>
+        <w:rPr>
+          <w:rStyle w:val="CommentReference"/>
+        </w:rPr>
+        <w:t xml:space="preserve">You mention other factors being producible using arguments. Are these producible using arguments or are you saying you </w:t>
       </w:r>
       <w:proofErr w:type="gramStart"/>
       <w:r>
-        <w:t>sentence?</w:t>
+        <w:rPr>
+          <w:rStyle w:val="CommentReference"/>
+        </w:rPr>
+        <w:t>have to</w:t>
       </w:r>
       <w:proofErr w:type="gramEnd"/>
       <w:r>
-        <w:t xml:space="preserve"> Not entirely clear. </w:t>
+        <w:rPr>
+          <w:rStyle w:val="CommentReference"/>
+        </w:rPr>
+        <w:t xml:space="preserve"> go to the Soil Survey?</w:t>
       </w:r>
     </w:p>
   </w:comment>
-  <w:comment w:id="61" w:author="Roe, Nathan - FPAC-NRCS, SONORA, CA" w:date="2022-03-28T13:40:00Z" w:initials="RNFNSC">
+  <w:comment w:id="64" w:author="Roe, Nathan - FPAC-NRCS, SONORA, CA" w:date="2022-03-28T13:51:00Z" w:initials="RNFNSC">
     <w:p>
       <w:pPr>
         <w:pStyle w:val="CommentText"/>
@@ -7834,28 +7895,11 @@
         <w:annotationRef/>
       </w:r>
       <w:r>
-        <w:rPr>
-          <w:rStyle w:val="CommentReference"/>
-        </w:rPr>
-        <w:t xml:space="preserve">You mention other factors being producible using arguments. Are these producible using arguments or are you saying you </w:t>
-      </w:r>
-      <w:proofErr w:type="gramStart"/>
-      <w:r>
-        <w:rPr>
-          <w:rStyle w:val="CommentReference"/>
-        </w:rPr>
-        <w:t>have to</w:t>
-      </w:r>
-      <w:proofErr w:type="gramEnd"/>
-      <w:r>
-        <w:rPr>
-          <w:rStyle w:val="CommentReference"/>
-        </w:rPr>
-        <w:t xml:space="preserve"> go to the Soil Survey?</w:t>
+        <w:t>Remove?</w:t>
       </w:r>
     </w:p>
   </w:comment>
-  <w:comment w:id="63" w:author="Roe, Nathan - FPAC-NRCS, SONORA, CA" w:date="2022-03-28T13:51:00Z" w:initials="RNFNSC">
+  <w:comment w:id="65" w:author="Roe, Nathan - FPAC-NRCS, SONORA, CA" w:date="2022-03-28T13:52:00Z" w:initials="RNFNSC">
     <w:p>
       <w:pPr>
         <w:pStyle w:val="CommentText"/>
@@ -7867,11 +7911,75 @@
         <w:annotationRef/>
       </w:r>
       <w:r>
+        <w:t>Could this just say, “into unified GHL groups”?</w:t>
+      </w:r>
+    </w:p>
+  </w:comment>
+  <w:comment w:id="66" w:author="Roe, Nathan - FPAC-NRCS, SONORA, CA" w:date="2022-03-28T13:51:00Z" w:initials="RNFNSC">
+    <w:p>
+      <w:pPr>
+        <w:pStyle w:val="CommentText"/>
+      </w:pPr>
+      <w:r>
+        <w:rPr>
+          <w:rStyle w:val="CommentReference"/>
+        </w:rPr>
+        <w:annotationRef/>
+      </w:r>
+      <w:r>
+        <w:t>Bold?</w:t>
+      </w:r>
+    </w:p>
+  </w:comment>
+  <w:comment w:id="67" w:author="Roe, Nathan - FPAC-NRCS, SONORA, CA" w:date="2022-03-28T14:04:00Z" w:initials="RNFNSC">
+    <w:p>
+      <w:pPr>
+        <w:pStyle w:val="CommentText"/>
+      </w:pPr>
+      <w:r>
+        <w:rPr>
+          <w:rStyle w:val="CommentReference"/>
+        </w:rPr>
+        <w:annotationRef/>
+      </w:r>
+      <w:r>
+        <w:t>Is that like frequency? I’m unclear what this means exactly.</w:t>
+      </w:r>
+    </w:p>
+  </w:comment>
+  <w:comment w:id="68" w:author="Roe, Nathan - FPAC-NRCS, SONORA, CA" w:date="2022-03-28T14:06:00Z" w:initials="RNFNSC">
+    <w:p>
+      <w:pPr>
+        <w:pStyle w:val="CommentText"/>
+      </w:pPr>
+      <w:r>
+        <w:rPr>
+          <w:rStyle w:val="CommentReference"/>
+        </w:rPr>
+        <w:annotationRef/>
+      </w:r>
+      <w:r>
+        <w:t>,</w:t>
+      </w:r>
+    </w:p>
+  </w:comment>
+  <w:comment w:id="69" w:author="Roe, Nathan - FPAC-NRCS, SONORA, CA" w:date="2022-03-28T14:09:00Z" w:initials="RNFNSC">
+    <w:p>
+      <w:pPr>
+        <w:pStyle w:val="CommentText"/>
+      </w:pPr>
+      <w:r>
+        <w:rPr>
+          <w:rStyle w:val="CommentReference"/>
+        </w:rPr>
+        <w:annotationRef/>
+      </w:r>
+      <w:r>
         <w:t>Remove?</w:t>
       </w:r>
     </w:p>
   </w:comment>
-  <w:comment w:id="64" w:author="Roe, Nathan - FPAC-NRCS, SONORA, CA" w:date="2022-03-28T13:52:00Z" w:initials="RNFNSC">
+  <w:comment w:id="72" w:author="Roe, Nathan - FPAC-NRCS, SONORA, CA" w:date="2022-03-28T14:28:00Z" w:initials="RNFNSC">
     <w:p>
       <w:pPr>
         <w:pStyle w:val="CommentText"/>
@@ -7883,71 +7991,10 @@
         <w:annotationRef/>
       </w:r>
       <w:r>
-        <w:t>Could this just say, “into unified GHL groups”?</w:t>
-      </w:r>
-    </w:p>
-  </w:comment>
-  <w:comment w:id="65" w:author="Roe, Nathan - FPAC-NRCS, SONORA, CA" w:date="2022-03-28T13:51:00Z" w:initials="RNFNSC">
-    <w:p>
-      <w:pPr>
-        <w:pStyle w:val="CommentText"/>
-      </w:pPr>
-      <w:r>
-        <w:rPr>
-          <w:rStyle w:val="CommentReference"/>
-        </w:rPr>
-        <w:annotationRef/>
-      </w:r>
-      <w:r>
-        <w:t>Bold?</w:t>
-      </w:r>
-    </w:p>
-  </w:comment>
-  <w:comment w:id="66" w:author="Roe, Nathan - FPAC-NRCS, SONORA, CA" w:date="2022-03-28T14:04:00Z" w:initials="RNFNSC">
-    <w:p>
-      <w:pPr>
-        <w:pStyle w:val="CommentText"/>
-      </w:pPr>
-      <w:r>
-        <w:rPr>
-          <w:rStyle w:val="CommentReference"/>
-        </w:rPr>
-        <w:annotationRef/>
-      </w:r>
-      <w:r>
-        <w:t>Is that like frequency? I’m unclear what this means exactly.</w:t>
-      </w:r>
-    </w:p>
-  </w:comment>
-  <w:comment w:id="67" w:author="Roe, Nathan - FPAC-NRCS, SONORA, CA" w:date="2022-03-28T14:06:00Z" w:initials="RNFNSC">
-    <w:p>
-      <w:pPr>
-        <w:pStyle w:val="CommentText"/>
-      </w:pPr>
-      <w:r>
-        <w:rPr>
-          <w:rStyle w:val="CommentReference"/>
-        </w:rPr>
-        <w:annotationRef/>
-      </w:r>
-      <w:r>
-        <w:t>,</w:t>
-      </w:r>
-    </w:p>
-  </w:comment>
-  <w:comment w:id="68" w:author="Roe, Nathan - FPAC-NRCS, SONORA, CA" w:date="2022-03-28T14:09:00Z" w:initials="RNFNSC">
-    <w:p>
-      <w:pPr>
-        <w:pStyle w:val="CommentText"/>
-      </w:pPr>
-      <w:r>
-        <w:rPr>
-          <w:rStyle w:val="CommentReference"/>
-        </w:rPr>
-        <w:annotationRef/>
-      </w:r>
-      <w:r>
-        <w:t>Remove?</w:t>
+        <w:t>i.e.,</w:t>
+      </w:r>
+      <w:r>
+        <w:t xml:space="preserve"> I believe there should be a comma after all i.e., and e.g., not making changes hereafter </w:t>
       </w:r>
     </w:p>
   </w:comment>
@@ -7963,14 +8010,14 @@
         <w:annotationRef/>
       </w:r>
       <w:r>
-        <w:t>i.e.,</w:t>
-      </w:r>
-      <w:r>
-        <w:t xml:space="preserve"> I believe there should be a comma after all i.e., and e.g., not making changes hereafter </w:t>
+        <w:rPr>
+          <w:rStyle w:val="CommentReference"/>
+        </w:rPr>
+        <w:t>Change of support means changing the format or structure? Could be worth one sentence stating this given that this section is titled Change of Support</w:t>
       </w:r>
     </w:p>
   </w:comment>
-  <w:comment w:id="70" w:author="Roe, Nathan - FPAC-NRCS, SONORA, CA" w:date="2022-03-28T14:28:00Z" w:initials="RNFNSC">
+  <w:comment w:id="73" w:author="Roe, Nathan - FPAC-NRCS, SONORA, CA" w:date="2022-03-28T14:15:00Z" w:initials="RNFNSC">
     <w:p>
       <w:pPr>
         <w:pStyle w:val="CommentText"/>
@@ -7982,14 +8029,11 @@
         <w:annotationRef/>
       </w:r>
       <w:r>
-        <w:rPr>
-          <w:rStyle w:val="CommentReference"/>
-        </w:rPr>
-        <w:t>Change of support means changing the format or structure? Could be worth one sentence stating this given that this section is titled Change of Support</w:t>
+        <w:t>Might warrant an example</w:t>
       </w:r>
     </w:p>
   </w:comment>
-  <w:comment w:id="72" w:author="Roe, Nathan - FPAC-NRCS, SONORA, CA" w:date="2022-03-28T14:15:00Z" w:initials="RNFNSC">
+  <w:comment w:id="74" w:author="Roe, Nathan - FPAC-NRCS, SONORA, CA" w:date="2022-03-28T14:14:00Z" w:initials="RNFNSC">
     <w:p>
       <w:pPr>
         <w:pStyle w:val="CommentText"/>
@@ -8001,11 +8045,11 @@
         <w:annotationRef/>
       </w:r>
       <w:r>
-        <w:t>Might warrant an example</w:t>
+        <w:t>remove</w:t>
       </w:r>
     </w:p>
   </w:comment>
-  <w:comment w:id="73" w:author="Roe, Nathan - FPAC-NRCS, SONORA, CA" w:date="2022-03-28T14:14:00Z" w:initials="RNFNSC">
+  <w:comment w:id="76" w:author="Roe, Nathan - FPAC-NRCS, SONORA, CA" w:date="2022-03-28T14:55:00Z" w:initials="RNFNSC">
     <w:p>
       <w:pPr>
         <w:pStyle w:val="CommentText"/>
@@ -8017,11 +8061,11 @@
         <w:annotationRef/>
       </w:r>
       <w:r>
-        <w:t>remove</w:t>
+        <w:t xml:space="preserve">Depending on the expected level of knowledge of the reader, might warrant an additional sentence with some intro to multivariate techniques. </w:t>
       </w:r>
     </w:p>
   </w:comment>
-  <w:comment w:id="75" w:author="Roe, Nathan - FPAC-NRCS, SONORA, CA" w:date="2022-03-28T14:55:00Z" w:initials="RNFNSC">
+  <w:comment w:id="77" w:author="Roe, Nathan - FPAC-NRCS, SONORA, CA" w:date="2022-03-28T14:39:00Z" w:initials="RNFNSC">
     <w:p>
       <w:pPr>
         <w:pStyle w:val="CommentText"/>
@@ -8033,11 +8077,11 @@
         <w:annotationRef/>
       </w:r>
       <w:r>
-        <w:t xml:space="preserve">Depending on the expected level of knowledge of the reader, might warrant an additional sentence with some intro to multivariate techniques. </w:t>
+        <w:t xml:space="preserve">there should be space between </w:t>
       </w:r>
     </w:p>
   </w:comment>
-  <w:comment w:id="76" w:author="Roe, Nathan - FPAC-NRCS, SONORA, CA" w:date="2022-03-28T14:39:00Z" w:initials="RNFNSC">
+  <w:comment w:id="78" w:author="Roe, Nathan - FPAC-NRCS, SONORA, CA" w:date="2022-03-28T14:41:00Z" w:initials="RNFNSC">
     <w:p>
       <w:pPr>
         <w:pStyle w:val="CommentText"/>
@@ -8049,11 +8093,11 @@
         <w:annotationRef/>
       </w:r>
       <w:r>
-        <w:t xml:space="preserve">there should be space between </w:t>
+        <w:t>perhaps a distraction to reader</w:t>
       </w:r>
     </w:p>
   </w:comment>
-  <w:comment w:id="77" w:author="Roe, Nathan - FPAC-NRCS, SONORA, CA" w:date="2022-03-28T14:41:00Z" w:initials="RNFNSC">
+  <w:comment w:id="79" w:author="Roe, Nathan - FPAC-NRCS, SONORA, CA" w:date="2022-03-28T14:53:00Z" w:initials="RNFNSC">
     <w:p>
       <w:pPr>
         <w:pStyle w:val="CommentText"/>
@@ -8065,11 +8109,11 @@
         <w:annotationRef/>
       </w:r>
       <w:r>
-        <w:t>perhaps a distraction to reader</w:t>
+        <w:t>should there be a comma here? Something seems odd</w:t>
       </w:r>
     </w:p>
   </w:comment>
-  <w:comment w:id="78" w:author="Roe, Nathan - FPAC-NRCS, SONORA, CA" w:date="2022-03-28T14:53:00Z" w:initials="RNFNSC">
+  <w:comment w:id="80" w:author="Roe, Nathan - FPAC-NRCS, SONORA, CA" w:date="2022-03-28T14:42:00Z" w:initials="RNFNSC">
     <w:p>
       <w:pPr>
         <w:pStyle w:val="CommentText"/>
@@ -8081,11 +8125,11 @@
         <w:annotationRef/>
       </w:r>
       <w:r>
-        <w:t>should there be a comma here? Something seems odd</w:t>
+        <w:t>bold?</w:t>
       </w:r>
     </w:p>
   </w:comment>
-  <w:comment w:id="79" w:author="Roe, Nathan - FPAC-NRCS, SONORA, CA" w:date="2022-03-28T14:42:00Z" w:initials="RNFNSC">
+  <w:comment w:id="82" w:author="Roe, Nathan - FPAC-NRCS, SONORA, CA" w:date="2022-03-28T15:03:00Z" w:initials="RNFNSC">
     <w:p>
       <w:pPr>
         <w:pStyle w:val="CommentText"/>
@@ -8097,11 +8141,11 @@
         <w:annotationRef/>
       </w:r>
       <w:r>
-        <w:t>bold?</w:t>
+        <w:t xml:space="preserve">How about something simpler like, “Climate, including the timing and interaction of moisture and temperature, are pivotal to understanding soil formation.”? </w:t>
       </w:r>
     </w:p>
   </w:comment>
-  <w:comment w:id="81" w:author="Roe, Nathan - FPAC-NRCS, SONORA, CA" w:date="2022-03-28T15:03:00Z" w:initials="RNFNSC">
+  <w:comment w:id="83" w:author="Roe, Nathan - FPAC-NRCS, SONORA, CA" w:date="2022-03-28T15:07:00Z" w:initials="RNFNSC">
     <w:p>
       <w:pPr>
         <w:pStyle w:val="CommentText"/>
@@ -8113,39 +8157,7 @@
         <w:annotationRef/>
       </w:r>
       <w:r>
-        <w:t xml:space="preserve">How about something simpler like, “Climate, including the timing and interaction of moisture and temperature, are pivotal to understanding soil formation.”? </w:t>
-      </w:r>
-    </w:p>
-  </w:comment>
-  <w:comment w:id="82" w:author="Roe, Nathan - FPAC-NRCS, SONORA, CA" w:date="2022-03-28T15:07:00Z" w:initials="RNFNSC">
-    <w:p>
-      <w:pPr>
-        <w:pStyle w:val="CommentText"/>
-      </w:pPr>
-      <w:r>
-        <w:rPr>
-          <w:rStyle w:val="CommentReference"/>
-        </w:rPr>
-        <w:annotationRef/>
-      </w:r>
-      <w:r>
         <w:t>space</w:t>
-      </w:r>
-    </w:p>
-  </w:comment>
-  <w:comment w:id="83" w:author="Roe, Nathan - FPAC-NRCS, SONORA, CA" w:date="2022-03-28T15:26:00Z" w:initials="RNFNSC">
-    <w:p>
-      <w:pPr>
-        <w:pStyle w:val="CommentText"/>
-      </w:pPr>
-      <w:r>
-        <w:rPr>
-          <w:rStyle w:val="CommentReference"/>
-        </w:rPr>
-        <w:annotationRef/>
-      </w:r>
-      <w:r>
-        <w:t>High quality, widely accessible</w:t>
       </w:r>
     </w:p>
   </w:comment>
@@ -8161,11 +8173,27 @@
         <w:annotationRef/>
       </w:r>
       <w:r>
+        <w:t>High quality, widely accessible</w:t>
+      </w:r>
+    </w:p>
+  </w:comment>
+  <w:comment w:id="85" w:author="Roe, Nathan - FPAC-NRCS, SONORA, CA" w:date="2022-03-28T15:26:00Z" w:initials="RNFNSC">
+    <w:p>
+      <w:pPr>
+        <w:pStyle w:val="CommentText"/>
+      </w:pPr>
+      <w:r>
+        <w:rPr>
+          <w:rStyle w:val="CommentReference"/>
+        </w:rPr>
+        <w:annotationRef/>
+      </w:r>
+      <w:r>
         <w:t>increased the use of</w:t>
       </w:r>
     </w:p>
   </w:comment>
-  <w:comment w:id="85" w:author="Roe, Nathan - FPAC-NRCS, SONORA, CA" w:date="2022-03-28T15:27:00Z" w:initials="RNFNSC">
+  <w:comment w:id="86" w:author="Roe, Nathan - FPAC-NRCS, SONORA, CA" w:date="2022-03-28T15:27:00Z" w:initials="RNFNSC">
     <w:p>
       <w:pPr>
         <w:pStyle w:val="CommentText"/>
@@ -8181,7 +8209,7 @@
       </w:r>
     </w:p>
   </w:comment>
-  <w:comment w:id="86" w:author="Roe, Nathan - FPAC-NRCS, SONORA, CA" w:date="2022-03-28T15:42:00Z" w:initials="RNFNSC">
+  <w:comment w:id="87" w:author="Roe, Nathan - FPAC-NRCS, SONORA, CA" w:date="2022-03-28T15:42:00Z" w:initials="RNFNSC">
     <w:p>
       <w:pPr>
         <w:pStyle w:val="CommentText"/>
@@ -8197,7 +8225,7 @@
       </w:r>
     </w:p>
   </w:comment>
-  <w:comment w:id="87" w:author="Roe, Nathan - FPAC-NRCS, SONORA, CA" w:date="2022-03-28T15:28:00Z" w:initials="RNFNSC">
+  <w:comment w:id="88" w:author="Roe, Nathan - FPAC-NRCS, SONORA, CA" w:date="2022-03-28T15:28:00Z" w:initials="RNFNSC">
     <w:p>
       <w:pPr>
         <w:pStyle w:val="CommentText"/>
@@ -8213,7 +8241,7 @@
       </w:r>
     </w:p>
   </w:comment>
-  <w:comment w:id="89" w:author="Roe, Nathan - FPAC-NRCS, SONORA, CA" w:date="2022-03-28T16:00:00Z" w:initials="RNFNSC">
+  <w:comment w:id="90" w:author="Roe, Nathan - FPAC-NRCS, SONORA, CA" w:date="2022-03-28T16:00:00Z" w:initials="RNFNSC">
     <w:p>
       <w:pPr>
         <w:pStyle w:val="CommentText"/>
@@ -8263,7 +8291,7 @@
       </w:r>
     </w:p>
   </w:comment>
-  <w:comment w:id="90" w:author="Roe, Nathan - FPAC-NRCS, SONORA, CA" w:date="2022-03-28T16:07:00Z" w:initials="RNFNSC">
+  <w:comment w:id="91" w:author="Roe, Nathan - FPAC-NRCS, SONORA, CA" w:date="2022-03-28T16:07:00Z" w:initials="RNFNSC">
     <w:p>
       <w:pPr>
         <w:pStyle w:val="CommentText"/>
@@ -8283,10 +8311,7 @@
       </w:r>
       <w:proofErr w:type="spellEnd"/>
       <w:r>
-        <w:t xml:space="preserve"> to the analysis you’ve shown, like, “</w:t>
-      </w:r>
-      <w:r>
-        <w:t xml:space="preserve">Analysis and visualization of quantitative soil data allows for </w:t>
+        <w:t xml:space="preserve"> to the analysis you’ve shown, like, “Analysis and visualization of quantitative soil data allows for </w:t>
       </w:r>
       <w:proofErr w:type="spellStart"/>
       <w:r>
@@ -8294,14 +8319,11 @@
       </w:r>
       <w:proofErr w:type="spellEnd"/>
       <w:r>
-        <w:t xml:space="preserve"> concepts to be formed and refined.</w:t>
-      </w:r>
-      <w:r>
-        <w:t>”</w:t>
+        <w:t xml:space="preserve"> concepts to be formed and refined.”</w:t>
       </w:r>
     </w:p>
   </w:comment>
-  <w:comment w:id="91" w:author="Roe, Nathan - FPAC-NRCS, SONORA, CA" w:date="2022-03-28T16:10:00Z" w:initials="RNFNSC">
+  <w:comment w:id="92" w:author="Roe, Nathan - FPAC-NRCS, SONORA, CA" w:date="2022-03-28T16:10:00Z" w:initials="RNFNSC">
     <w:p>
       <w:pPr>
         <w:pStyle w:val="CommentText"/>
@@ -8317,7 +8339,7 @@
       </w:r>
     </w:p>
   </w:comment>
-  <w:comment w:id="92" w:author="Roe, Nathan - FPAC-NRCS, SONORA, CA" w:date="2022-03-30T08:38:00Z" w:initials="RNFNSC">
+  <w:comment w:id="93" w:author="Roe, Nathan - FPAC-NRCS, SONORA, CA" w:date="2022-03-30T08:38:00Z" w:initials="RNFNSC">
     <w:p>
       <w:pPr>
         <w:pStyle w:val="CommentText"/>
@@ -8419,6 +8441,7 @@
   <w15:commentEx w15:paraId="5A5621DC" w15:done="0"/>
   <w15:commentEx w15:paraId="1DEB51CF" w15:done="0"/>
   <w15:commentEx w15:paraId="288D3CDE" w15:done="0"/>
+  <w15:commentEx w15:paraId="3D9232AD" w15:paraIdParent="288D3CDE" w15:done="0"/>
   <w15:commentEx w15:paraId="08FC99ED" w15:done="0"/>
   <w15:commentEx w15:paraId="05DF7029" w15:done="0"/>
   <w15:commentEx w15:paraId="41FA1EDD" w15:done="0"/>
@@ -8500,6 +8523,7 @@
   <w16cex:commentExtensible w16cex:durableId="25EC319E" w16cex:dateUtc="2022-03-28T20:07:00Z"/>
   <w16cex:commentExtensible w16cex:durableId="25EC3245" w16cex:dateUtc="2022-03-28T20:10:00Z"/>
   <w16cex:commentExtensible w16cex:durableId="25EC33FB" w16cex:dateUtc="2022-03-28T20:17:00Z"/>
+  <w16cex:commentExtensible w16cex:durableId="25F7F621" w16cex:dateUtc="2022-04-06T18:21:00Z"/>
   <w16cex:commentExtensible w16cex:durableId="25EC3683" w16cex:dateUtc="2022-03-28T20:28:00Z"/>
   <w16cex:commentExtensible w16cex:durableId="25EC368B" w16cex:dateUtc="2022-03-28T20:28:00Z"/>
   <w16cex:commentExtensible w16cex:durableId="25EC38C8" w16cex:dateUtc="2022-03-28T20:38:00Z"/>
@@ -8581,6 +8605,7 @@
   <w16cid:commentId w16cid:paraId="5A5621DC" w16cid:durableId="25EC319E"/>
   <w16cid:commentId w16cid:paraId="1DEB51CF" w16cid:durableId="25EC3245"/>
   <w16cid:commentId w16cid:paraId="288D3CDE" w16cid:durableId="25EC33FB"/>
+  <w16cid:commentId w16cid:paraId="3D9232AD" w16cid:durableId="25F7F621"/>
   <w16cid:commentId w16cid:paraId="08FC99ED" w16cid:durableId="25EC3683"/>
   <w16cid:commentId w16cid:paraId="05DF7029" w16cid:durableId="25EC368B"/>
   <w16cid:commentId w16cid:paraId="41FA1EDD" w16cid:durableId="25EC38C8"/>
@@ -8747,6 +8772,9 @@
 <w15:people xmlns:wpc="http://schemas.microsoft.com/office/word/2010/wordprocessingCanvas" xmlns:cx="http://schemas.microsoft.com/office/drawing/2014/chartex" xmlns:cx1="http://schemas.microsoft.com/office/drawing/2015/9/8/chartex" xmlns:cx2="http://schemas.microsoft.com/office/drawing/2015/10/21/chartex" xmlns:cx3="http://schemas.microsoft.com/office/drawing/2016/5/9/chartex" xmlns:cx4="http://schemas.microsoft.com/office/drawing/2016/5/10/chartex" xmlns:cx5="http://schemas.microsoft.com/office/drawing/2016/5/11/chartex" xmlns:cx6="http://schemas.microsoft.com/office/drawing/2016/5/12/chartex" xmlns:cx7="http://schemas.microsoft.com/office/drawing/2016/5/13/chartex" xmlns:cx8="http://schemas.microsoft.com/office/drawing/2016/5/14/chartex" xmlns:mc="http://schemas.openxmlformats.org/markup-compatibility/2006" xmlns:aink="http://schemas.microsoft.com/office/drawing/2016/ink" xmlns:am3d="http://schemas.microsoft.com/office/drawing/2017/model3d" xmlns:o="urn:schemas-microsoft-com:office:office" xmlns:r="http://schemas.openxmlformats.org/officeDocument/2006/relationships" xmlns:m="http://schemas.openxmlformats.org/officeDocument/2006/math" xmlns:v="urn:schemas-microsoft-com:vml" xmlns:wp14="http://schemas.microsoft.com/office/word/2010/wordprocessingDrawing" xmlns:wp="http://schemas.openxmlformats.org/drawingml/2006/wordprocessingDrawing" xmlns:w10="urn:schemas-microsoft-com:office:word" xmlns:w="http://schemas.openxmlformats.org/wordprocessingml/2006/main" xmlns:w14="http://schemas.microsoft.com/office/word/2010/wordml" xmlns:w15="http://schemas.microsoft.com/office/word/2012/wordml" xmlns:w16cex="http://schemas.microsoft.com/office/word/2018/wordml/cex" xmlns:w16cid="http://schemas.microsoft.com/office/word/2016/wordml/cid" xmlns:w16="http://schemas.microsoft.com/office/word/2018/wordml" xmlns:w16sdtdh="http://schemas.microsoft.com/office/word/2020/wordml/sdtdatahash" xmlns:w16se="http://schemas.microsoft.com/office/word/2015/wordml/symex" xmlns:wpg="http://schemas.microsoft.com/office/word/2010/wordprocessingGroup" xmlns:wpi="http://schemas.microsoft.com/office/word/2010/wordprocessingInk" xmlns:wne="http://schemas.microsoft.com/office/word/2006/wordml" xmlns:wps="http://schemas.microsoft.com/office/word/2010/wordprocessingShape" mc:Ignorable="w14 w15 w16se w16cid w16 w16cex w16sdtdh wp14">
   <w15:person w15:author="Roe, Nathan - FPAC-NRCS, SONORA, CA">
     <w15:presenceInfo w15:providerId="AD" w15:userId="S::Nathan.Roe@usda.gov::23f0d0c1-1700-475c-8e69-5cf50fc90c22"/>
+  </w15:person>
+  <w15:person w15:author="Beaudette, Dylan - NRCS, Sonora, CA">
+    <w15:presenceInfo w15:providerId="AD" w15:userId="S::dylan.beaudette@usda.gov::fd001dba-21aa-4f5e-a6c1-3c5accb90c73"/>
   </w15:person>
 </w15:people>
 </file>

</xml_diff>